<commit_message>
luu tam so do
</commit_message>
<xml_diff>
--- a/Office/LVTN KHANG.docx
+++ b/Office/LVTN KHANG.docx
@@ -5,6 +5,7 @@
     <w:p>
       <w:pPr>
         <w:spacing w:line="360" w:lineRule="auto"/>
+        <w:ind w:left="270"/>
         <w:jc w:val="center"/>
         <w:rPr>
           <w:rFonts w:ascii="Times New Roman" w:hAnsi="Times New Roman" w:cs="Times New Roman"/>
@@ -527,7 +528,6 @@
         <w:rPr>
           <w:rFonts w:ascii="Times New Roman" w:hAnsi="Times New Roman" w:cs="Times New Roman"/>
         </w:rPr>
-        <w:lastRenderedPageBreak/>
         <w:t>MỤC LỤC</w:t>
       </w:r>
     </w:p>
@@ -570,7 +570,7 @@
         </w:rPr>
         <w:fldChar w:fldCharType="separate"/>
       </w:r>
-      <w:hyperlink w:anchor="_Toc141958672" w:history="1">
+      <w:hyperlink w:anchor="_Toc141962775" w:history="1">
         <w:r>
           <w:rPr>
             <w:rStyle w:val="Hyperlink"/>
@@ -610,7 +610,7 @@
           <w:rPr>
             <w:webHidden/>
           </w:rPr>
-          <w:instrText xml:space="preserve"> PAGEREF _Toc141958672 \h </w:instrText>
+          <w:instrText xml:space="preserve"> PAGEREF _Toc141962775 \h </w:instrText>
         </w:r>
         <w:r>
           <w:rPr>
@@ -653,7 +653,7 @@
           <w14:ligatures w14:val="standardContextual"/>
         </w:rPr>
       </w:pPr>
-      <w:hyperlink w:anchor="_Toc141958673" w:history="1">
+      <w:hyperlink w:anchor="_Toc141962776" w:history="1">
         <w:r>
           <w:rPr>
             <w:rStyle w:val="Hyperlink"/>
@@ -698,7 +698,7 @@
             <w:noProof/>
             <w:webHidden/>
           </w:rPr>
-          <w:instrText xml:space="preserve"> PAGEREF _Toc141958673 \h </w:instrText>
+          <w:instrText xml:space="preserve"> PAGEREF _Toc141962776 \h </w:instrText>
         </w:r>
         <w:r>
           <w:rPr>
@@ -745,7 +745,7 @@
           <w14:ligatures w14:val="standardContextual"/>
         </w:rPr>
       </w:pPr>
-      <w:hyperlink w:anchor="_Toc141958674" w:history="1">
+      <w:hyperlink w:anchor="_Toc141962777" w:history="1">
         <w:r>
           <w:rPr>
             <w:rStyle w:val="Hyperlink"/>
@@ -790,7 +790,7 @@
             <w:noProof/>
             <w:webHidden/>
           </w:rPr>
-          <w:instrText xml:space="preserve"> PAGEREF _Toc141958674 \h </w:instrText>
+          <w:instrText xml:space="preserve"> PAGEREF _Toc141962777 \h </w:instrText>
         </w:r>
         <w:r>
           <w:rPr>
@@ -837,7 +837,7 @@
           <w14:ligatures w14:val="standardContextual"/>
         </w:rPr>
       </w:pPr>
-      <w:hyperlink w:anchor="_Toc141958675" w:history="1">
+      <w:hyperlink w:anchor="_Toc141962778" w:history="1">
         <w:r>
           <w:rPr>
             <w:rStyle w:val="Hyperlink"/>
@@ -882,7 +882,7 @@
             <w:noProof/>
             <w:webHidden/>
           </w:rPr>
-          <w:instrText xml:space="preserve"> PAGEREF _Toc141958675 \h </w:instrText>
+          <w:instrText xml:space="preserve"> PAGEREF _Toc141962778 \h </w:instrText>
         </w:r>
         <w:r>
           <w:rPr>
@@ -929,7 +929,7 @@
           <w14:ligatures w14:val="standardContextual"/>
         </w:rPr>
       </w:pPr>
-      <w:hyperlink w:anchor="_Toc141958676" w:history="1">
+      <w:hyperlink w:anchor="_Toc141962779" w:history="1">
         <w:r>
           <w:rPr>
             <w:rStyle w:val="Hyperlink"/>
@@ -974,7 +974,7 @@
             <w:noProof/>
             <w:webHidden/>
           </w:rPr>
-          <w:instrText xml:space="preserve"> PAGEREF _Toc141958676 \h </w:instrText>
+          <w:instrText xml:space="preserve"> PAGEREF _Toc141962779 \h </w:instrText>
         </w:r>
         <w:r>
           <w:rPr>
@@ -1021,7 +1021,7 @@
           <w14:ligatures w14:val="standardContextual"/>
         </w:rPr>
       </w:pPr>
-      <w:hyperlink w:anchor="_Toc141958677" w:history="1">
+      <w:hyperlink w:anchor="_Toc141962780" w:history="1">
         <w:r>
           <w:rPr>
             <w:rStyle w:val="Hyperlink"/>
@@ -1066,7 +1066,7 @@
             <w:noProof/>
             <w:webHidden/>
           </w:rPr>
-          <w:instrText xml:space="preserve"> PAGEREF _Toc141958677 \h </w:instrText>
+          <w:instrText xml:space="preserve"> PAGEREF _Toc141962780 \h </w:instrText>
         </w:r>
         <w:r>
           <w:rPr>
@@ -1109,7 +1109,7 @@
           <w14:ligatures w14:val="standardContextual"/>
         </w:rPr>
       </w:pPr>
-      <w:hyperlink w:anchor="_Toc141958678" w:history="1">
+      <w:hyperlink w:anchor="_Toc141962781" w:history="1">
         <w:r>
           <w:rPr>
             <w:rStyle w:val="Hyperlink"/>
@@ -1149,7 +1149,7 @@
           <w:rPr>
             <w:webHidden/>
           </w:rPr>
-          <w:instrText xml:space="preserve"> PAGEREF _Toc141958678 \h </w:instrText>
+          <w:instrText xml:space="preserve"> PAGEREF _Toc141962781 \h </w:instrText>
         </w:r>
         <w:r>
           <w:rPr>
@@ -1192,7 +1192,7 @@
           <w14:ligatures w14:val="standardContextual"/>
         </w:rPr>
       </w:pPr>
-      <w:hyperlink w:anchor="_Toc141958679" w:history="1">
+      <w:hyperlink w:anchor="_Toc141962782" w:history="1">
         <w:r>
           <w:rPr>
             <w:rStyle w:val="Hyperlink"/>
@@ -1237,7 +1237,7 @@
             <w:noProof/>
             <w:webHidden/>
           </w:rPr>
-          <w:instrText xml:space="preserve"> PAGEREF _Toc141958679 \h </w:instrText>
+          <w:instrText xml:space="preserve"> PAGEREF _Toc141962782 \h </w:instrText>
         </w:r>
         <w:r>
           <w:rPr>
@@ -1284,7 +1284,7 @@
           <w14:ligatures w14:val="standardContextual"/>
         </w:rPr>
       </w:pPr>
-      <w:hyperlink w:anchor="_Toc141958680" w:history="1">
+      <w:hyperlink w:anchor="_Toc141962783" w:history="1">
         <w:r>
           <w:rPr>
             <w:rStyle w:val="Hyperlink"/>
@@ -1329,7 +1329,7 @@
             <w:noProof/>
             <w:webHidden/>
           </w:rPr>
-          <w:instrText xml:space="preserve"> PAGEREF _Toc141958680 \h </w:instrText>
+          <w:instrText xml:space="preserve"> PAGEREF _Toc141962783 \h </w:instrText>
         </w:r>
         <w:r>
           <w:rPr>
@@ -1376,7 +1376,7 @@
           <w14:ligatures w14:val="standardContextual"/>
         </w:rPr>
       </w:pPr>
-      <w:hyperlink w:anchor="_Toc141958681" w:history="1">
+      <w:hyperlink w:anchor="_Toc141962784" w:history="1">
         <w:r>
           <w:rPr>
             <w:rStyle w:val="Hyperlink"/>
@@ -1421,7 +1421,7 @@
             <w:noProof/>
             <w:webHidden/>
           </w:rPr>
-          <w:instrText xml:space="preserve"> PAGEREF _Toc141958681 \h </w:instrText>
+          <w:instrText xml:space="preserve"> PAGEREF _Toc141962784 \h </w:instrText>
         </w:r>
         <w:r>
           <w:rPr>
@@ -1468,7 +1468,7 @@
           <w14:ligatures w14:val="standardContextual"/>
         </w:rPr>
       </w:pPr>
-      <w:hyperlink w:anchor="_Toc141958682" w:history="1">
+      <w:hyperlink w:anchor="_Toc141962785" w:history="1">
         <w:r>
           <w:rPr>
             <w:rStyle w:val="Hyperlink"/>
@@ -1513,7 +1513,7 @@
             <w:noProof/>
             <w:webHidden/>
           </w:rPr>
-          <w:instrText xml:space="preserve"> PAGEREF _Toc141958682 \h </w:instrText>
+          <w:instrText xml:space="preserve"> PAGEREF _Toc141962785 \h </w:instrText>
         </w:r>
         <w:r>
           <w:rPr>
@@ -1560,7 +1560,7 @@
           <w14:ligatures w14:val="standardContextual"/>
         </w:rPr>
       </w:pPr>
-      <w:hyperlink w:anchor="_Toc141958683" w:history="1">
+      <w:hyperlink w:anchor="_Toc141962786" w:history="1">
         <w:r>
           <w:rPr>
             <w:rStyle w:val="Hyperlink"/>
@@ -1605,7 +1605,7 @@
             <w:noProof/>
             <w:webHidden/>
           </w:rPr>
-          <w:instrText xml:space="preserve"> PAGEREF _Toc141958683 \h </w:instrText>
+          <w:instrText xml:space="preserve"> PAGEREF _Toc141962786 \h </w:instrText>
         </w:r>
         <w:r>
           <w:rPr>
@@ -1652,7 +1652,7 @@
           <w14:ligatures w14:val="standardContextual"/>
         </w:rPr>
       </w:pPr>
-      <w:hyperlink w:anchor="_Toc141958684" w:history="1">
+      <w:hyperlink w:anchor="_Toc141962787" w:history="1">
         <w:r>
           <w:rPr>
             <w:rStyle w:val="Hyperlink"/>
@@ -1697,7 +1697,7 @@
             <w:noProof/>
             <w:webHidden/>
           </w:rPr>
-          <w:instrText xml:space="preserve"> PAGEREF _Toc141958684 \h </w:instrText>
+          <w:instrText xml:space="preserve"> PAGEREF _Toc141962787 \h </w:instrText>
         </w:r>
         <w:r>
           <w:rPr>
@@ -1744,7 +1744,7 @@
           <w14:ligatures w14:val="standardContextual"/>
         </w:rPr>
       </w:pPr>
-      <w:hyperlink w:anchor="_Toc141958685" w:history="1">
+      <w:hyperlink w:anchor="_Toc141962788" w:history="1">
         <w:r>
           <w:rPr>
             <w:rStyle w:val="Hyperlink"/>
@@ -1789,7 +1789,7 @@
             <w:noProof/>
             <w:webHidden/>
           </w:rPr>
-          <w:instrText xml:space="preserve"> PAGEREF _Toc141958685 \h </w:instrText>
+          <w:instrText xml:space="preserve"> PAGEREF _Toc141962788 \h </w:instrText>
         </w:r>
         <w:r>
           <w:rPr>
@@ -1836,7 +1836,7 @@
           <w14:ligatures w14:val="standardContextual"/>
         </w:rPr>
       </w:pPr>
-      <w:hyperlink w:anchor="_Toc141958686" w:history="1">
+      <w:hyperlink w:anchor="_Toc141962789" w:history="1">
         <w:r>
           <w:rPr>
             <w:rStyle w:val="Hyperlink"/>
@@ -1881,7 +1881,7 @@
             <w:noProof/>
             <w:webHidden/>
           </w:rPr>
-          <w:instrText xml:space="preserve"> PAGEREF _Toc141958686 \h </w:instrText>
+          <w:instrText xml:space="preserve"> PAGEREF _Toc141962789 \h </w:instrText>
         </w:r>
         <w:r>
           <w:rPr>
@@ -1928,7 +1928,7 @@
           <w14:ligatures w14:val="standardContextual"/>
         </w:rPr>
       </w:pPr>
-      <w:hyperlink w:anchor="_Toc141958687" w:history="1">
+      <w:hyperlink w:anchor="_Toc141962790" w:history="1">
         <w:r>
           <w:rPr>
             <w:rStyle w:val="Hyperlink"/>
@@ -1973,7 +1973,7 @@
             <w:noProof/>
             <w:webHidden/>
           </w:rPr>
-          <w:instrText xml:space="preserve"> PAGEREF _Toc141958687 \h </w:instrText>
+          <w:instrText xml:space="preserve"> PAGEREF _Toc141962790 \h </w:instrText>
         </w:r>
         <w:r>
           <w:rPr>
@@ -2020,7 +2020,7 @@
           <w14:ligatures w14:val="standardContextual"/>
         </w:rPr>
       </w:pPr>
-      <w:hyperlink w:anchor="_Toc141958688" w:history="1">
+      <w:hyperlink w:anchor="_Toc141962791" w:history="1">
         <w:r>
           <w:rPr>
             <w:rStyle w:val="Hyperlink"/>
@@ -2065,7 +2065,7 @@
             <w:noProof/>
             <w:webHidden/>
           </w:rPr>
-          <w:instrText xml:space="preserve"> PAGEREF _Toc141958688 \h </w:instrText>
+          <w:instrText xml:space="preserve"> PAGEREF _Toc141962791 \h </w:instrText>
         </w:r>
         <w:r>
           <w:rPr>
@@ -2112,7 +2112,7 @@
           <w14:ligatures w14:val="standardContextual"/>
         </w:rPr>
       </w:pPr>
-      <w:hyperlink w:anchor="_Toc141958689" w:history="1">
+      <w:hyperlink w:anchor="_Toc141962792" w:history="1">
         <w:r>
           <w:rPr>
             <w:rStyle w:val="Hyperlink"/>
@@ -2157,7 +2157,7 @@
             <w:noProof/>
             <w:webHidden/>
           </w:rPr>
-          <w:instrText xml:space="preserve"> PAGEREF _Toc141958689 \h </w:instrText>
+          <w:instrText xml:space="preserve"> PAGEREF _Toc141962792 \h </w:instrText>
         </w:r>
         <w:r>
           <w:rPr>
@@ -2204,7 +2204,7 @@
           <w14:ligatures w14:val="standardContextual"/>
         </w:rPr>
       </w:pPr>
-      <w:hyperlink w:anchor="_Toc141958690" w:history="1">
+      <w:hyperlink w:anchor="_Toc141962793" w:history="1">
         <w:r>
           <w:rPr>
             <w:rStyle w:val="Hyperlink"/>
@@ -2249,7 +2249,7 @@
             <w:noProof/>
             <w:webHidden/>
           </w:rPr>
-          <w:instrText xml:space="preserve"> PAGEREF _Toc141958690 \h </w:instrText>
+          <w:instrText xml:space="preserve"> PAGEREF _Toc141962793 \h </w:instrText>
         </w:r>
         <w:r>
           <w:rPr>
@@ -2296,7 +2296,7 @@
           <w14:ligatures w14:val="standardContextual"/>
         </w:rPr>
       </w:pPr>
-      <w:hyperlink w:anchor="_Toc141958691" w:history="1">
+      <w:hyperlink w:anchor="_Toc141962794" w:history="1">
         <w:r>
           <w:rPr>
             <w:rStyle w:val="Hyperlink"/>
@@ -2341,7 +2341,7 @@
             <w:noProof/>
             <w:webHidden/>
           </w:rPr>
-          <w:instrText xml:space="preserve"> PAGEREF _Toc141958691 \h </w:instrText>
+          <w:instrText xml:space="preserve"> PAGEREF _Toc141962794 \h </w:instrText>
         </w:r>
         <w:r>
           <w:rPr>
@@ -2388,7 +2388,7 @@
           <w14:ligatures w14:val="standardContextual"/>
         </w:rPr>
       </w:pPr>
-      <w:hyperlink w:anchor="_Toc141958692" w:history="1">
+      <w:hyperlink w:anchor="_Toc141962795" w:history="1">
         <w:r>
           <w:rPr>
             <w:rStyle w:val="Hyperlink"/>
@@ -2433,7 +2433,7 @@
             <w:noProof/>
             <w:webHidden/>
           </w:rPr>
-          <w:instrText xml:space="preserve"> PAGEREF _Toc141958692 \h </w:instrText>
+          <w:instrText xml:space="preserve"> PAGEREF _Toc141962795 \h </w:instrText>
         </w:r>
         <w:r>
           <w:rPr>
@@ -2480,7 +2480,7 @@
           <w14:ligatures w14:val="standardContextual"/>
         </w:rPr>
       </w:pPr>
-      <w:hyperlink w:anchor="_Toc141958693" w:history="1">
+      <w:hyperlink w:anchor="_Toc141962796" w:history="1">
         <w:r>
           <w:rPr>
             <w:rStyle w:val="Hyperlink"/>
@@ -2525,7 +2525,7 @@
             <w:noProof/>
             <w:webHidden/>
           </w:rPr>
-          <w:instrText xml:space="preserve"> PAGEREF _Toc141958693 \h </w:instrText>
+          <w:instrText xml:space="preserve"> PAGEREF _Toc141962796 \h </w:instrText>
         </w:r>
         <w:r>
           <w:rPr>
@@ -2572,7 +2572,7 @@
           <w14:ligatures w14:val="standardContextual"/>
         </w:rPr>
       </w:pPr>
-      <w:hyperlink w:anchor="_Toc141958694" w:history="1">
+      <w:hyperlink w:anchor="_Toc141962797" w:history="1">
         <w:r>
           <w:rPr>
             <w:rStyle w:val="Hyperlink"/>
@@ -2617,7 +2617,7 @@
             <w:noProof/>
             <w:webHidden/>
           </w:rPr>
-          <w:instrText xml:space="preserve"> PAGEREF _Toc141958694 \h </w:instrText>
+          <w:instrText xml:space="preserve"> PAGEREF _Toc141962797 \h </w:instrText>
         </w:r>
         <w:r>
           <w:rPr>
@@ -2664,7 +2664,7 @@
           <w14:ligatures w14:val="standardContextual"/>
         </w:rPr>
       </w:pPr>
-      <w:hyperlink w:anchor="_Toc141958695" w:history="1">
+      <w:hyperlink w:anchor="_Toc141962798" w:history="1">
         <w:r>
           <w:rPr>
             <w:rStyle w:val="Hyperlink"/>
@@ -2710,7 +2710,7 @@
             <w:noProof/>
             <w:webHidden/>
           </w:rPr>
-          <w:instrText xml:space="preserve"> PAGEREF _Toc141958695 \h </w:instrText>
+          <w:instrText xml:space="preserve"> PAGEREF _Toc141962798 \h </w:instrText>
         </w:r>
         <w:r>
           <w:rPr>
@@ -2753,7 +2753,7 @@
           <w14:ligatures w14:val="standardContextual"/>
         </w:rPr>
       </w:pPr>
-      <w:hyperlink w:anchor="_Toc141958696" w:history="1">
+      <w:hyperlink w:anchor="_Toc141962799" w:history="1">
         <w:r>
           <w:rPr>
             <w:rStyle w:val="Hyperlink"/>
@@ -2793,7 +2793,7 @@
           <w:rPr>
             <w:webHidden/>
           </w:rPr>
-          <w:instrText xml:space="preserve"> PAGEREF _Toc141958696 \h </w:instrText>
+          <w:instrText xml:space="preserve"> PAGEREF _Toc141962799 \h </w:instrText>
         </w:r>
         <w:r>
           <w:rPr>
@@ -2836,7 +2836,7 @@
           <w14:ligatures w14:val="standardContextual"/>
         </w:rPr>
       </w:pPr>
-      <w:hyperlink w:anchor="_Toc141958697" w:history="1">
+      <w:hyperlink w:anchor="_Toc141962800" w:history="1">
         <w:r>
           <w:rPr>
             <w:rStyle w:val="Hyperlink"/>
@@ -2881,7 +2881,7 @@
             <w:noProof/>
             <w:webHidden/>
           </w:rPr>
-          <w:instrText xml:space="preserve"> PAGEREF _Toc141958697 \h </w:instrText>
+          <w:instrText xml:space="preserve"> PAGEREF _Toc141962800 \h </w:instrText>
         </w:r>
         <w:r>
           <w:rPr>
@@ -2928,7 +2928,7 @@
           <w14:ligatures w14:val="standardContextual"/>
         </w:rPr>
       </w:pPr>
-      <w:hyperlink w:anchor="_Toc141958698" w:history="1">
+      <w:hyperlink w:anchor="_Toc141962801" w:history="1">
         <w:r>
           <w:rPr>
             <w:rStyle w:val="Hyperlink"/>
@@ -2975,7 +2975,7 @@
             <w:noProof/>
             <w:webHidden/>
           </w:rPr>
-          <w:instrText xml:space="preserve"> PAGEREF _Toc141958698 \h </w:instrText>
+          <w:instrText xml:space="preserve"> PAGEREF _Toc141962801 \h </w:instrText>
         </w:r>
         <w:r>
           <w:rPr>
@@ -3022,7 +3022,7 @@
           <w14:ligatures w14:val="standardContextual"/>
         </w:rPr>
       </w:pPr>
-      <w:hyperlink w:anchor="_Toc141958699" w:history="1">
+      <w:hyperlink w:anchor="_Toc141962802" w:history="1">
         <w:r>
           <w:rPr>
             <w:rStyle w:val="Hyperlink"/>
@@ -3067,7 +3067,7 @@
             <w:noProof/>
             <w:webHidden/>
           </w:rPr>
-          <w:instrText xml:space="preserve"> PAGEREF _Toc141958699 \h </w:instrText>
+          <w:instrText xml:space="preserve"> PAGEREF _Toc141962802 \h </w:instrText>
         </w:r>
         <w:r>
           <w:rPr>
@@ -3114,7 +3114,7 @@
           <w14:ligatures w14:val="standardContextual"/>
         </w:rPr>
       </w:pPr>
-      <w:hyperlink w:anchor="_Toc141958700" w:history="1">
+      <w:hyperlink w:anchor="_Toc141962803" w:history="1">
         <w:r>
           <w:rPr>
             <w:rStyle w:val="Hyperlink"/>
@@ -3159,7 +3159,7 @@
             <w:noProof/>
             <w:webHidden/>
           </w:rPr>
-          <w:instrText xml:space="preserve"> PAGEREF _Toc141958700 \h </w:instrText>
+          <w:instrText xml:space="preserve"> PAGEREF _Toc141962803 \h </w:instrText>
         </w:r>
         <w:r>
           <w:rPr>
@@ -3206,7 +3206,7 @@
           <w14:ligatures w14:val="standardContextual"/>
         </w:rPr>
       </w:pPr>
-      <w:hyperlink w:anchor="_Toc141958701" w:history="1">
+      <w:hyperlink w:anchor="_Toc141962804" w:history="1">
         <w:r>
           <w:rPr>
             <w:rStyle w:val="Hyperlink"/>
@@ -3251,7 +3251,7 @@
             <w:noProof/>
             <w:webHidden/>
           </w:rPr>
-          <w:instrText xml:space="preserve"> PAGEREF _Toc141958701 \h </w:instrText>
+          <w:instrText xml:space="preserve"> PAGEREF _Toc141962804 \h </w:instrText>
         </w:r>
         <w:r>
           <w:rPr>
@@ -3298,7 +3298,7 @@
           <w14:ligatures w14:val="standardContextual"/>
         </w:rPr>
       </w:pPr>
-      <w:hyperlink w:anchor="_Toc141958702" w:history="1">
+      <w:hyperlink w:anchor="_Toc141962805" w:history="1">
         <w:r>
           <w:rPr>
             <w:rStyle w:val="Hyperlink"/>
@@ -3343,7 +3343,7 @@
             <w:noProof/>
             <w:webHidden/>
           </w:rPr>
-          <w:instrText xml:space="preserve"> PAGEREF _Toc141958702 \h </w:instrText>
+          <w:instrText xml:space="preserve"> PAGEREF _Toc141962805 \h </w:instrText>
         </w:r>
         <w:r>
           <w:rPr>
@@ -3390,7 +3390,7 @@
           <w14:ligatures w14:val="standardContextual"/>
         </w:rPr>
       </w:pPr>
-      <w:hyperlink w:anchor="_Toc141958703" w:history="1">
+      <w:hyperlink w:anchor="_Toc141962806" w:history="1">
         <w:r>
           <w:rPr>
             <w:rStyle w:val="Hyperlink"/>
@@ -3435,7 +3435,7 @@
             <w:noProof/>
             <w:webHidden/>
           </w:rPr>
-          <w:instrText xml:space="preserve"> PAGEREF _Toc141958703 \h </w:instrText>
+          <w:instrText xml:space="preserve"> PAGEREF _Toc141962806 \h </w:instrText>
         </w:r>
         <w:r>
           <w:rPr>
@@ -3482,7 +3482,7 @@
           <w14:ligatures w14:val="standardContextual"/>
         </w:rPr>
       </w:pPr>
-      <w:hyperlink w:anchor="_Toc141958704" w:history="1">
+      <w:hyperlink w:anchor="_Toc141962807" w:history="1">
         <w:r>
           <w:rPr>
             <w:rStyle w:val="Hyperlink"/>
@@ -3527,7 +3527,7 @@
             <w:noProof/>
             <w:webHidden/>
           </w:rPr>
-          <w:instrText xml:space="preserve"> PAGEREF _Toc141958704 \h </w:instrText>
+          <w:instrText xml:space="preserve"> PAGEREF _Toc141962807 \h </w:instrText>
         </w:r>
         <w:r>
           <w:rPr>
@@ -3574,7 +3574,7 @@
           <w14:ligatures w14:val="standardContextual"/>
         </w:rPr>
       </w:pPr>
-      <w:hyperlink w:anchor="_Toc141958705" w:history="1">
+      <w:hyperlink w:anchor="_Toc141962808" w:history="1">
         <w:r>
           <w:rPr>
             <w:rStyle w:val="Hyperlink"/>
@@ -3619,7 +3619,7 @@
             <w:noProof/>
             <w:webHidden/>
           </w:rPr>
-          <w:instrText xml:space="preserve"> PAGEREF _Toc141958705 \h </w:instrText>
+          <w:instrText xml:space="preserve"> PAGEREF _Toc141962808 \h </w:instrText>
         </w:r>
         <w:r>
           <w:rPr>
@@ -3666,7 +3666,7 @@
           <w14:ligatures w14:val="standardContextual"/>
         </w:rPr>
       </w:pPr>
-      <w:hyperlink w:anchor="_Toc141958706" w:history="1">
+      <w:hyperlink w:anchor="_Toc141962809" w:history="1">
         <w:r>
           <w:rPr>
             <w:rStyle w:val="Hyperlink"/>
@@ -3711,7 +3711,7 @@
             <w:noProof/>
             <w:webHidden/>
           </w:rPr>
-          <w:instrText xml:space="preserve"> PAGEREF _Toc141958706 \h </w:instrText>
+          <w:instrText xml:space="preserve"> PAGEREF _Toc141962809 \h </w:instrText>
         </w:r>
         <w:r>
           <w:rPr>
@@ -3758,7 +3758,7 @@
           <w14:ligatures w14:val="standardContextual"/>
         </w:rPr>
       </w:pPr>
-      <w:hyperlink w:anchor="_Toc141958707" w:history="1">
+      <w:hyperlink w:anchor="_Toc141962810" w:history="1">
         <w:r>
           <w:rPr>
             <w:rStyle w:val="Hyperlink"/>
@@ -3803,7 +3803,7 @@
             <w:noProof/>
             <w:webHidden/>
           </w:rPr>
-          <w:instrText xml:space="preserve"> PAGEREF _Toc141958707 \h </w:instrText>
+          <w:instrText xml:space="preserve"> PAGEREF _Toc141962810 \h </w:instrText>
         </w:r>
         <w:r>
           <w:rPr>
@@ -3850,7 +3850,7 @@
           <w14:ligatures w14:val="standardContextual"/>
         </w:rPr>
       </w:pPr>
-      <w:hyperlink w:anchor="_Toc141958708" w:history="1">
+      <w:hyperlink w:anchor="_Toc141962811" w:history="1">
         <w:r>
           <w:rPr>
             <w:rStyle w:val="Hyperlink"/>
@@ -3895,7 +3895,7 @@
             <w:noProof/>
             <w:webHidden/>
           </w:rPr>
-          <w:instrText xml:space="preserve"> PAGEREF _Toc141958708 \h </w:instrText>
+          <w:instrText xml:space="preserve"> PAGEREF _Toc141962811 \h </w:instrText>
         </w:r>
         <w:r>
           <w:rPr>
@@ -3942,7 +3942,7 @@
           <w14:ligatures w14:val="standardContextual"/>
         </w:rPr>
       </w:pPr>
-      <w:hyperlink w:anchor="_Toc141958709" w:history="1">
+      <w:hyperlink w:anchor="_Toc141962812" w:history="1">
         <w:r>
           <w:rPr>
             <w:rStyle w:val="Hyperlink"/>
@@ -3989,7 +3989,7 @@
             <w:noProof/>
             <w:webHidden/>
           </w:rPr>
-          <w:instrText xml:space="preserve"> PAGEREF _Toc141958709 \h </w:instrText>
+          <w:instrText xml:space="preserve"> PAGEREF _Toc141962812 \h </w:instrText>
         </w:r>
         <w:r>
           <w:rPr>
@@ -4036,7 +4036,7 @@
           <w14:ligatures w14:val="standardContextual"/>
         </w:rPr>
       </w:pPr>
-      <w:hyperlink w:anchor="_Toc141958710" w:history="1">
+      <w:hyperlink w:anchor="_Toc141962813" w:history="1">
         <w:r>
           <w:rPr>
             <w:rStyle w:val="Hyperlink"/>
@@ -4083,7 +4083,7 @@
             <w:noProof/>
             <w:webHidden/>
           </w:rPr>
-          <w:instrText xml:space="preserve"> PAGEREF _Toc141958710 \h </w:instrText>
+          <w:instrText xml:space="preserve"> PAGEREF _Toc141962813 \h </w:instrText>
         </w:r>
         <w:r>
           <w:rPr>
@@ -4130,7 +4130,7 @@
           <w14:ligatures w14:val="standardContextual"/>
         </w:rPr>
       </w:pPr>
-      <w:hyperlink w:anchor="_Toc141958711" w:history="1">
+      <w:hyperlink w:anchor="_Toc141962814" w:history="1">
         <w:r>
           <w:rPr>
             <w:rStyle w:val="Hyperlink"/>
@@ -4175,7 +4175,7 @@
             <w:noProof/>
             <w:webHidden/>
           </w:rPr>
-          <w:instrText xml:space="preserve"> PAGEREF _Toc141958711 \h </w:instrText>
+          <w:instrText xml:space="preserve"> PAGEREF _Toc141962814 \h </w:instrText>
         </w:r>
         <w:r>
           <w:rPr>
@@ -4222,7 +4222,7 @@
           <w14:ligatures w14:val="standardContextual"/>
         </w:rPr>
       </w:pPr>
-      <w:hyperlink w:anchor="_Toc141958712" w:history="1">
+      <w:hyperlink w:anchor="_Toc141962815" w:history="1">
         <w:r>
           <w:rPr>
             <w:rStyle w:val="Hyperlink"/>
@@ -4267,7 +4267,7 @@
             <w:noProof/>
             <w:webHidden/>
           </w:rPr>
-          <w:instrText xml:space="preserve"> PAGEREF _Toc141958712 \h </w:instrText>
+          <w:instrText xml:space="preserve"> PAGEREF _Toc141962815 \h </w:instrText>
         </w:r>
         <w:r>
           <w:rPr>
@@ -4314,7 +4314,7 @@
           <w14:ligatures w14:val="standardContextual"/>
         </w:rPr>
       </w:pPr>
-      <w:hyperlink w:anchor="_Toc141958713" w:history="1">
+      <w:hyperlink w:anchor="_Toc141962816" w:history="1">
         <w:r>
           <w:rPr>
             <w:rStyle w:val="Hyperlink"/>
@@ -4359,7 +4359,7 @@
             <w:noProof/>
             <w:webHidden/>
           </w:rPr>
-          <w:instrText xml:space="preserve"> PAGEREF _Toc141958713 \h </w:instrText>
+          <w:instrText xml:space="preserve"> PAGEREF _Toc141962816 \h </w:instrText>
         </w:r>
         <w:r>
           <w:rPr>
@@ -4406,7 +4406,7 @@
           <w14:ligatures w14:val="standardContextual"/>
         </w:rPr>
       </w:pPr>
-      <w:hyperlink w:anchor="_Toc141958714" w:history="1">
+      <w:hyperlink w:anchor="_Toc141962817" w:history="1">
         <w:r>
           <w:rPr>
             <w:rStyle w:val="Hyperlink"/>
@@ -4452,7 +4452,7 @@
             <w:noProof/>
             <w:webHidden/>
           </w:rPr>
-          <w:instrText xml:space="preserve"> PAGEREF _Toc141958714 \h </w:instrText>
+          <w:instrText xml:space="preserve"> PAGEREF _Toc141962817 \h </w:instrText>
         </w:r>
         <w:r>
           <w:rPr>
@@ -4499,7 +4499,7 @@
           <w14:ligatures w14:val="standardContextual"/>
         </w:rPr>
       </w:pPr>
-      <w:hyperlink w:anchor="_Toc141958715" w:history="1">
+      <w:hyperlink w:anchor="_Toc141962818" w:history="1">
         <w:r>
           <w:rPr>
             <w:rStyle w:val="Hyperlink"/>
@@ -4546,7 +4546,7 @@
             <w:noProof/>
             <w:webHidden/>
           </w:rPr>
-          <w:instrText xml:space="preserve"> PAGEREF _Toc141958715 \h </w:instrText>
+          <w:instrText xml:space="preserve"> PAGEREF _Toc141962818 \h </w:instrText>
         </w:r>
         <w:r>
           <w:rPr>
@@ -4593,7 +4593,7 @@
           <w14:ligatures w14:val="standardContextual"/>
         </w:rPr>
       </w:pPr>
-      <w:hyperlink w:anchor="_Toc141958716" w:history="1">
+      <w:hyperlink w:anchor="_Toc141962819" w:history="1">
         <w:r>
           <w:rPr>
             <w:rStyle w:val="Hyperlink"/>
@@ -4638,7 +4638,7 @@
             <w:noProof/>
             <w:webHidden/>
           </w:rPr>
-          <w:instrText xml:space="preserve"> PAGEREF _Toc141958716 \h </w:instrText>
+          <w:instrText xml:space="preserve"> PAGEREF _Toc141962819 \h </w:instrText>
         </w:r>
         <w:r>
           <w:rPr>
@@ -4685,7 +4685,7 @@
           <w14:ligatures w14:val="standardContextual"/>
         </w:rPr>
       </w:pPr>
-      <w:hyperlink w:anchor="_Toc141958717" w:history="1">
+      <w:hyperlink w:anchor="_Toc141962820" w:history="1">
         <w:r>
           <w:rPr>
             <w:rStyle w:val="Hyperlink"/>
@@ -4730,7 +4730,7 @@
             <w:noProof/>
             <w:webHidden/>
           </w:rPr>
-          <w:instrText xml:space="preserve"> PAGEREF _Toc141958717 \h </w:instrText>
+          <w:instrText xml:space="preserve"> PAGEREF _Toc141962820 \h </w:instrText>
         </w:r>
         <w:r>
           <w:rPr>
@@ -4777,7 +4777,7 @@
           <w14:ligatures w14:val="standardContextual"/>
         </w:rPr>
       </w:pPr>
-      <w:hyperlink w:anchor="_Toc141958718" w:history="1">
+      <w:hyperlink w:anchor="_Toc141962821" w:history="1">
         <w:r>
           <w:rPr>
             <w:rStyle w:val="Hyperlink"/>
@@ -4822,7 +4822,7 @@
             <w:noProof/>
             <w:webHidden/>
           </w:rPr>
-          <w:instrText xml:space="preserve"> PAGEREF _Toc141958718 \h </w:instrText>
+          <w:instrText xml:space="preserve"> PAGEREF _Toc141962821 \h </w:instrText>
         </w:r>
         <w:r>
           <w:rPr>
@@ -4869,7 +4869,7 @@
           <w14:ligatures w14:val="standardContextual"/>
         </w:rPr>
       </w:pPr>
-      <w:hyperlink w:anchor="_Toc141958719" w:history="1">
+      <w:hyperlink w:anchor="_Toc141962822" w:history="1">
         <w:r>
           <w:rPr>
             <w:rStyle w:val="Hyperlink"/>
@@ -4915,7 +4915,7 @@
             <w:noProof/>
             <w:webHidden/>
           </w:rPr>
-          <w:instrText xml:space="preserve"> PAGEREF _Toc141958719 \h </w:instrText>
+          <w:instrText xml:space="preserve"> PAGEREF _Toc141962822 \h </w:instrText>
         </w:r>
         <w:r>
           <w:rPr>
@@ -4962,7 +4962,7 @@
           <w14:ligatures w14:val="standardContextual"/>
         </w:rPr>
       </w:pPr>
-      <w:hyperlink w:anchor="_Toc141958720" w:history="1">
+      <w:hyperlink w:anchor="_Toc141962823" w:history="1">
         <w:r>
           <w:rPr>
             <w:rStyle w:val="Hyperlink"/>
@@ -5009,7 +5009,7 @@
             <w:noProof/>
             <w:webHidden/>
           </w:rPr>
-          <w:instrText xml:space="preserve"> PAGEREF _Toc141958720 \h </w:instrText>
+          <w:instrText xml:space="preserve"> PAGEREF _Toc141962823 \h </w:instrText>
         </w:r>
         <w:r>
           <w:rPr>
@@ -5056,7 +5056,7 @@
           <w14:ligatures w14:val="standardContextual"/>
         </w:rPr>
       </w:pPr>
-      <w:hyperlink w:anchor="_Toc141958721" w:history="1">
+      <w:hyperlink w:anchor="_Toc141962824" w:history="1">
         <w:r>
           <w:rPr>
             <w:rStyle w:val="Hyperlink"/>
@@ -5101,7 +5101,7 @@
             <w:noProof/>
             <w:webHidden/>
           </w:rPr>
-          <w:instrText xml:space="preserve"> PAGEREF _Toc141958721 \h </w:instrText>
+          <w:instrText xml:space="preserve"> PAGEREF _Toc141962824 \h </w:instrText>
         </w:r>
         <w:r>
           <w:rPr>
@@ -5148,7 +5148,7 @@
           <w14:ligatures w14:val="standardContextual"/>
         </w:rPr>
       </w:pPr>
-      <w:hyperlink w:anchor="_Toc141958722" w:history="1">
+      <w:hyperlink w:anchor="_Toc141962825" w:history="1">
         <w:r>
           <w:rPr>
             <w:rStyle w:val="Hyperlink"/>
@@ -5193,7 +5193,7 @@
             <w:noProof/>
             <w:webHidden/>
           </w:rPr>
-          <w:instrText xml:space="preserve"> PAGEREF _Toc141958722 \h </w:instrText>
+          <w:instrText xml:space="preserve"> PAGEREF _Toc141962825 \h </w:instrText>
         </w:r>
         <w:r>
           <w:rPr>
@@ -5240,7 +5240,7 @@
           <w14:ligatures w14:val="standardContextual"/>
         </w:rPr>
       </w:pPr>
-      <w:hyperlink w:anchor="_Toc141958723" w:history="1">
+      <w:hyperlink w:anchor="_Toc141962826" w:history="1">
         <w:r>
           <w:rPr>
             <w:rStyle w:val="Hyperlink"/>
@@ -5287,7 +5287,7 @@
             <w:noProof/>
             <w:webHidden/>
           </w:rPr>
-          <w:instrText xml:space="preserve"> PAGEREF _Toc141958723 \h </w:instrText>
+          <w:instrText xml:space="preserve"> PAGEREF _Toc141962826 \h </w:instrText>
         </w:r>
         <w:r>
           <w:rPr>
@@ -5334,7 +5334,7 @@
           <w14:ligatures w14:val="standardContextual"/>
         </w:rPr>
       </w:pPr>
-      <w:hyperlink w:anchor="_Toc141958724" w:history="1">
+      <w:hyperlink w:anchor="_Toc141962827" w:history="1">
         <w:r>
           <w:rPr>
             <w:rStyle w:val="Hyperlink"/>
@@ -5379,7 +5379,7 @@
             <w:noProof/>
             <w:webHidden/>
           </w:rPr>
-          <w:instrText xml:space="preserve"> PAGEREF _Toc141958724 \h </w:instrText>
+          <w:instrText xml:space="preserve"> PAGEREF _Toc141962827 \h </w:instrText>
         </w:r>
         <w:r>
           <w:rPr>
@@ -5426,7 +5426,7 @@
           <w14:ligatures w14:val="standardContextual"/>
         </w:rPr>
       </w:pPr>
-      <w:hyperlink w:anchor="_Toc141958725" w:history="1">
+      <w:hyperlink w:anchor="_Toc141962828" w:history="1">
         <w:r>
           <w:rPr>
             <w:rStyle w:val="Hyperlink"/>
@@ -5471,7 +5471,7 @@
             <w:noProof/>
             <w:webHidden/>
           </w:rPr>
-          <w:instrText xml:space="preserve"> PAGEREF _Toc141958725 \h </w:instrText>
+          <w:instrText xml:space="preserve"> PAGEREF _Toc141962828 \h </w:instrText>
         </w:r>
         <w:r>
           <w:rPr>
@@ -5514,7 +5514,7 @@
           <w14:ligatures w14:val="standardContextual"/>
         </w:rPr>
       </w:pPr>
-      <w:hyperlink w:anchor="_Toc141958726" w:history="1">
+      <w:hyperlink w:anchor="_Toc141962829" w:history="1">
         <w:r>
           <w:rPr>
             <w:rStyle w:val="Hyperlink"/>
@@ -5556,7 +5556,7 @@
           <w:rPr>
             <w:webHidden/>
           </w:rPr>
-          <w:instrText xml:space="preserve"> PAGEREF _Toc141958726 \h </w:instrText>
+          <w:instrText xml:space="preserve"> PAGEREF _Toc141962829 \h </w:instrText>
         </w:r>
         <w:r>
           <w:rPr>
@@ -5599,7 +5599,7 @@
           <w14:ligatures w14:val="standardContextual"/>
         </w:rPr>
       </w:pPr>
-      <w:hyperlink w:anchor="_Toc141958727" w:history="1">
+      <w:hyperlink w:anchor="_Toc141962830" w:history="1">
         <w:r>
           <w:rPr>
             <w:rStyle w:val="Hyperlink"/>
@@ -5644,7 +5644,7 @@
             <w:noProof/>
             <w:webHidden/>
           </w:rPr>
-          <w:instrText xml:space="preserve"> PAGEREF _Toc141958727 \h </w:instrText>
+          <w:instrText xml:space="preserve"> PAGEREF _Toc141962830 \h </w:instrText>
         </w:r>
         <w:r>
           <w:rPr>
@@ -5691,7 +5691,7 @@
           <w14:ligatures w14:val="standardContextual"/>
         </w:rPr>
       </w:pPr>
-      <w:hyperlink w:anchor="_Toc141958728" w:history="1">
+      <w:hyperlink w:anchor="_Toc141962831" w:history="1">
         <w:r>
           <w:rPr>
             <w:rStyle w:val="Hyperlink"/>
@@ -5738,7 +5738,7 @@
             <w:noProof/>
             <w:webHidden/>
           </w:rPr>
-          <w:instrText xml:space="preserve"> PAGEREF _Toc141958728 \h </w:instrText>
+          <w:instrText xml:space="preserve"> PAGEREF _Toc141962831 \h </w:instrText>
         </w:r>
         <w:r>
           <w:rPr>
@@ -5785,7 +5785,7 @@
           <w14:ligatures w14:val="standardContextual"/>
         </w:rPr>
       </w:pPr>
-      <w:hyperlink w:anchor="_Toc141958729" w:history="1">
+      <w:hyperlink w:anchor="_Toc141962832" w:history="1">
         <w:r>
           <w:rPr>
             <w:rStyle w:val="Hyperlink"/>
@@ -5832,7 +5832,7 @@
             <w:noProof/>
             <w:webHidden/>
           </w:rPr>
-          <w:instrText xml:space="preserve"> PAGEREF _Toc141958729 \h </w:instrText>
+          <w:instrText xml:space="preserve"> PAGEREF _Toc141962832 \h </w:instrText>
         </w:r>
         <w:r>
           <w:rPr>
@@ -5879,7 +5879,7 @@
           <w14:ligatures w14:val="standardContextual"/>
         </w:rPr>
       </w:pPr>
-      <w:hyperlink w:anchor="_Toc141958730" w:history="1">
+      <w:hyperlink w:anchor="_Toc141962833" w:history="1">
         <w:r>
           <w:rPr>
             <w:rStyle w:val="Hyperlink"/>
@@ -5926,7 +5926,7 @@
             <w:noProof/>
             <w:webHidden/>
           </w:rPr>
-          <w:instrText xml:space="preserve"> PAGEREF _Toc141958730 \h </w:instrText>
+          <w:instrText xml:space="preserve"> PAGEREF _Toc141962833 \h </w:instrText>
         </w:r>
         <w:r>
           <w:rPr>
@@ -5973,7 +5973,7 @@
           <w14:ligatures w14:val="standardContextual"/>
         </w:rPr>
       </w:pPr>
-      <w:hyperlink w:anchor="_Toc141958731" w:history="1">
+      <w:hyperlink w:anchor="_Toc141962834" w:history="1">
         <w:r>
           <w:rPr>
             <w:rStyle w:val="Hyperlink"/>
@@ -6020,7 +6020,7 @@
             <w:noProof/>
             <w:webHidden/>
           </w:rPr>
-          <w:instrText xml:space="preserve"> PAGEREF _Toc141958731 \h </w:instrText>
+          <w:instrText xml:space="preserve"> PAGEREF _Toc141962834 \h </w:instrText>
         </w:r>
         <w:r>
           <w:rPr>
@@ -6067,7 +6067,7 @@
           <w14:ligatures w14:val="standardContextual"/>
         </w:rPr>
       </w:pPr>
-      <w:hyperlink w:anchor="_Toc141958732" w:history="1">
+      <w:hyperlink w:anchor="_Toc141962835" w:history="1">
         <w:r>
           <w:rPr>
             <w:rStyle w:val="Hyperlink"/>
@@ -6114,7 +6114,7 @@
             <w:noProof/>
             <w:webHidden/>
           </w:rPr>
-          <w:instrText xml:space="preserve"> PAGEREF _Toc141958732 \h </w:instrText>
+          <w:instrText xml:space="preserve"> PAGEREF _Toc141962835 \h </w:instrText>
         </w:r>
         <w:r>
           <w:rPr>
@@ -6161,7 +6161,7 @@
           <w14:ligatures w14:val="standardContextual"/>
         </w:rPr>
       </w:pPr>
-      <w:hyperlink w:anchor="_Toc141958733" w:history="1">
+      <w:hyperlink w:anchor="_Toc141962836" w:history="1">
         <w:r>
           <w:rPr>
             <w:rStyle w:val="Hyperlink"/>
@@ -6208,7 +6208,7 @@
             <w:noProof/>
             <w:webHidden/>
           </w:rPr>
-          <w:instrText xml:space="preserve"> PAGEREF _Toc141958733 \h </w:instrText>
+          <w:instrText xml:space="preserve"> PAGEREF _Toc141962836 \h </w:instrText>
         </w:r>
         <w:r>
           <w:rPr>
@@ -6255,7 +6255,7 @@
           <w14:ligatures w14:val="standardContextual"/>
         </w:rPr>
       </w:pPr>
-      <w:hyperlink w:anchor="_Toc141958734" w:history="1">
+      <w:hyperlink w:anchor="_Toc141962837" w:history="1">
         <w:r>
           <w:rPr>
             <w:rStyle w:val="Hyperlink"/>
@@ -6300,7 +6300,7 @@
             <w:noProof/>
             <w:webHidden/>
           </w:rPr>
-          <w:instrText xml:space="preserve"> PAGEREF _Toc141958734 \h </w:instrText>
+          <w:instrText xml:space="preserve"> PAGEREF _Toc141962837 \h </w:instrText>
         </w:r>
         <w:r>
           <w:rPr>
@@ -6347,7 +6347,7 @@
           <w14:ligatures w14:val="standardContextual"/>
         </w:rPr>
       </w:pPr>
-      <w:hyperlink w:anchor="_Toc141958735" w:history="1">
+      <w:hyperlink w:anchor="_Toc141962838" w:history="1">
         <w:r>
           <w:rPr>
             <w:rStyle w:val="Hyperlink"/>
@@ -6394,7 +6394,7 @@
             <w:noProof/>
             <w:webHidden/>
           </w:rPr>
-          <w:instrText xml:space="preserve"> PAGEREF _Toc141958735 \h </w:instrText>
+          <w:instrText xml:space="preserve"> PAGEREF _Toc141962838 \h </w:instrText>
         </w:r>
         <w:r>
           <w:rPr>
@@ -6441,7 +6441,7 @@
           <w14:ligatures w14:val="standardContextual"/>
         </w:rPr>
       </w:pPr>
-      <w:hyperlink w:anchor="_Toc141958736" w:history="1">
+      <w:hyperlink w:anchor="_Toc141962839" w:history="1">
         <w:r>
           <w:rPr>
             <w:rStyle w:val="Hyperlink"/>
@@ -6486,7 +6486,7 @@
             <w:noProof/>
             <w:webHidden/>
           </w:rPr>
-          <w:instrText xml:space="preserve"> PAGEREF _Toc141958736 \h </w:instrText>
+          <w:instrText xml:space="preserve"> PAGEREF _Toc141962839 \h </w:instrText>
         </w:r>
         <w:r>
           <w:rPr>
@@ -6533,7 +6533,7 @@
           <w14:ligatures w14:val="standardContextual"/>
         </w:rPr>
       </w:pPr>
-      <w:hyperlink w:anchor="_Toc141958737" w:history="1">
+      <w:hyperlink w:anchor="_Toc141962840" w:history="1">
         <w:r>
           <w:rPr>
             <w:rStyle w:val="Hyperlink"/>
@@ -6578,7 +6578,7 @@
             <w:noProof/>
             <w:webHidden/>
           </w:rPr>
-          <w:instrText xml:space="preserve"> PAGEREF _Toc141958737 \h </w:instrText>
+          <w:instrText xml:space="preserve"> PAGEREF _Toc141962840 \h </w:instrText>
         </w:r>
         <w:r>
           <w:rPr>
@@ -6625,7 +6625,7 @@
           <w14:ligatures w14:val="standardContextual"/>
         </w:rPr>
       </w:pPr>
-      <w:hyperlink w:anchor="_Toc141958738" w:history="1">
+      <w:hyperlink w:anchor="_Toc141962841" w:history="1">
         <w:r>
           <w:rPr>
             <w:rStyle w:val="Hyperlink"/>
@@ -6670,7 +6670,7 @@
             <w:noProof/>
             <w:webHidden/>
           </w:rPr>
-          <w:instrText xml:space="preserve"> PAGEREF _Toc141958738 \h </w:instrText>
+          <w:instrText xml:space="preserve"> PAGEREF _Toc141962841 \h </w:instrText>
         </w:r>
         <w:r>
           <w:rPr>
@@ -6717,7 +6717,7 @@
           <w14:ligatures w14:val="standardContextual"/>
         </w:rPr>
       </w:pPr>
-      <w:hyperlink w:anchor="_Toc141958739" w:history="1">
+      <w:hyperlink w:anchor="_Toc141962842" w:history="1">
         <w:r>
           <w:rPr>
             <w:rStyle w:val="Hyperlink"/>
@@ -6762,7 +6762,7 @@
             <w:noProof/>
             <w:webHidden/>
           </w:rPr>
-          <w:instrText xml:space="preserve"> PAGEREF _Toc141958739 \h </w:instrText>
+          <w:instrText xml:space="preserve"> PAGEREF _Toc141962842 \h </w:instrText>
         </w:r>
         <w:r>
           <w:rPr>
@@ -6809,7 +6809,7 @@
           <w14:ligatures w14:val="standardContextual"/>
         </w:rPr>
       </w:pPr>
-      <w:hyperlink w:anchor="_Toc141958740" w:history="1">
+      <w:hyperlink w:anchor="_Toc141962843" w:history="1">
         <w:r>
           <w:rPr>
             <w:rStyle w:val="Hyperlink"/>
@@ -6854,7 +6854,7 @@
             <w:noProof/>
             <w:webHidden/>
           </w:rPr>
-          <w:instrText xml:space="preserve"> PAGEREF _Toc141958740 \h </w:instrText>
+          <w:instrText xml:space="preserve"> PAGEREF _Toc141962843 \h </w:instrText>
         </w:r>
         <w:r>
           <w:rPr>
@@ -6901,7 +6901,7 @@
           <w14:ligatures w14:val="standardContextual"/>
         </w:rPr>
       </w:pPr>
-      <w:hyperlink w:anchor="_Toc141958741" w:history="1">
+      <w:hyperlink w:anchor="_Toc141962844" w:history="1">
         <w:r>
           <w:rPr>
             <w:rStyle w:val="Hyperlink"/>
@@ -6946,7 +6946,7 @@
             <w:noProof/>
             <w:webHidden/>
           </w:rPr>
-          <w:instrText xml:space="preserve"> PAGEREF _Toc141958741 \h </w:instrText>
+          <w:instrText xml:space="preserve"> PAGEREF _Toc141962844 \h </w:instrText>
         </w:r>
         <w:r>
           <w:rPr>
@@ -6993,7 +6993,7 @@
           <w14:ligatures w14:val="standardContextual"/>
         </w:rPr>
       </w:pPr>
-      <w:hyperlink w:anchor="_Toc141958742" w:history="1">
+      <w:hyperlink w:anchor="_Toc141962845" w:history="1">
         <w:r>
           <w:rPr>
             <w:rStyle w:val="Hyperlink"/>
@@ -7038,7 +7038,7 @@
             <w:noProof/>
             <w:webHidden/>
           </w:rPr>
-          <w:instrText xml:space="preserve"> PAGEREF _Toc141958742 \h </w:instrText>
+          <w:instrText xml:space="preserve"> PAGEREF _Toc141962845 \h </w:instrText>
         </w:r>
         <w:r>
           <w:rPr>
@@ -7085,7 +7085,7 @@
           <w14:ligatures w14:val="standardContextual"/>
         </w:rPr>
       </w:pPr>
-      <w:hyperlink w:anchor="_Toc141958743" w:history="1">
+      <w:hyperlink w:anchor="_Toc141962846" w:history="1">
         <w:r>
           <w:rPr>
             <w:rStyle w:val="Hyperlink"/>
@@ -7130,7 +7130,7 @@
             <w:noProof/>
             <w:webHidden/>
           </w:rPr>
-          <w:instrText xml:space="preserve"> PAGEREF _Toc141958743 \h </w:instrText>
+          <w:instrText xml:space="preserve"> PAGEREF _Toc141962846 \h </w:instrText>
         </w:r>
         <w:r>
           <w:rPr>
@@ -7177,7 +7177,7 @@
           <w14:ligatures w14:val="standardContextual"/>
         </w:rPr>
       </w:pPr>
-      <w:hyperlink w:anchor="_Toc141958744" w:history="1">
+      <w:hyperlink w:anchor="_Toc141962847" w:history="1">
         <w:r>
           <w:rPr>
             <w:rStyle w:val="Hyperlink"/>
@@ -7222,7 +7222,7 @@
             <w:noProof/>
             <w:webHidden/>
           </w:rPr>
-          <w:instrText xml:space="preserve"> PAGEREF _Toc141958744 \h </w:instrText>
+          <w:instrText xml:space="preserve"> PAGEREF _Toc141962847 \h </w:instrText>
         </w:r>
         <w:r>
           <w:rPr>
@@ -7269,7 +7269,7 @@
           <w14:ligatures w14:val="standardContextual"/>
         </w:rPr>
       </w:pPr>
-      <w:hyperlink w:anchor="_Toc141958745" w:history="1">
+      <w:hyperlink w:anchor="_Toc141962848" w:history="1">
         <w:r>
           <w:rPr>
             <w:rStyle w:val="Hyperlink"/>
@@ -7314,7 +7314,7 @@
             <w:noProof/>
             <w:webHidden/>
           </w:rPr>
-          <w:instrText xml:space="preserve"> PAGEREF _Toc141958745 \h </w:instrText>
+          <w:instrText xml:space="preserve"> PAGEREF _Toc141962848 \h </w:instrText>
         </w:r>
         <w:r>
           <w:rPr>
@@ -7361,7 +7361,7 @@
           <w14:ligatures w14:val="standardContextual"/>
         </w:rPr>
       </w:pPr>
-      <w:hyperlink w:anchor="_Toc141958746" w:history="1">
+      <w:hyperlink w:anchor="_Toc141962849" w:history="1">
         <w:r>
           <w:rPr>
             <w:rStyle w:val="Hyperlink"/>
@@ -7406,7 +7406,7 @@
             <w:noProof/>
             <w:webHidden/>
           </w:rPr>
-          <w:instrText xml:space="preserve"> PAGEREF _Toc141958746 \h </w:instrText>
+          <w:instrText xml:space="preserve"> PAGEREF _Toc141962849 \h </w:instrText>
         </w:r>
         <w:r>
           <w:rPr>
@@ -7453,7 +7453,7 @@
           <w14:ligatures w14:val="standardContextual"/>
         </w:rPr>
       </w:pPr>
-      <w:hyperlink w:anchor="_Toc141958747" w:history="1">
+      <w:hyperlink w:anchor="_Toc141962850" w:history="1">
         <w:r>
           <w:rPr>
             <w:rStyle w:val="Hyperlink"/>
@@ -7498,7 +7498,7 @@
             <w:noProof/>
             <w:webHidden/>
           </w:rPr>
-          <w:instrText xml:space="preserve"> PAGEREF _Toc141958747 \h </w:instrText>
+          <w:instrText xml:space="preserve"> PAGEREF _Toc141962850 \h </w:instrText>
         </w:r>
         <w:r>
           <w:rPr>
@@ -7545,7 +7545,7 @@
           <w14:ligatures w14:val="standardContextual"/>
         </w:rPr>
       </w:pPr>
-      <w:hyperlink w:anchor="_Toc141958748" w:history="1">
+      <w:hyperlink w:anchor="_Toc141962851" w:history="1">
         <w:r>
           <w:rPr>
             <w:rStyle w:val="Hyperlink"/>
@@ -7590,7 +7590,7 @@
             <w:noProof/>
             <w:webHidden/>
           </w:rPr>
-          <w:instrText xml:space="preserve"> PAGEREF _Toc141958748 \h </w:instrText>
+          <w:instrText xml:space="preserve"> PAGEREF _Toc141962851 \h </w:instrText>
         </w:r>
         <w:r>
           <w:rPr>
@@ -7637,7 +7637,7 @@
           <w14:ligatures w14:val="standardContextual"/>
         </w:rPr>
       </w:pPr>
-      <w:hyperlink w:anchor="_Toc141958749" w:history="1">
+      <w:hyperlink w:anchor="_Toc141962852" w:history="1">
         <w:r>
           <w:rPr>
             <w:rStyle w:val="Hyperlink"/>
@@ -7682,7 +7682,7 @@
             <w:noProof/>
             <w:webHidden/>
           </w:rPr>
-          <w:instrText xml:space="preserve"> PAGEREF _Toc141958749 \h </w:instrText>
+          <w:instrText xml:space="preserve"> PAGEREF _Toc141962852 \h </w:instrText>
         </w:r>
         <w:r>
           <w:rPr>
@@ -7729,7 +7729,7 @@
           <w14:ligatures w14:val="standardContextual"/>
         </w:rPr>
       </w:pPr>
-      <w:hyperlink w:anchor="_Toc141958750" w:history="1">
+      <w:hyperlink w:anchor="_Toc141962853" w:history="1">
         <w:r>
           <w:rPr>
             <w:rStyle w:val="Hyperlink"/>
@@ -7774,7 +7774,7 @@
             <w:noProof/>
             <w:webHidden/>
           </w:rPr>
-          <w:instrText xml:space="preserve"> PAGEREF _Toc141958750 \h </w:instrText>
+          <w:instrText xml:space="preserve"> PAGEREF _Toc141962853 \h </w:instrText>
         </w:r>
         <w:r>
           <w:rPr>
@@ -7821,7 +7821,7 @@
           <w14:ligatures w14:val="standardContextual"/>
         </w:rPr>
       </w:pPr>
-      <w:hyperlink w:anchor="_Toc141958751" w:history="1">
+      <w:hyperlink w:anchor="_Toc141962854" w:history="1">
         <w:r>
           <w:rPr>
             <w:rStyle w:val="Hyperlink"/>
@@ -7866,7 +7866,7 @@
             <w:noProof/>
             <w:webHidden/>
           </w:rPr>
-          <w:instrText xml:space="preserve"> PAGEREF _Toc141958751 \h </w:instrText>
+          <w:instrText xml:space="preserve"> PAGEREF _Toc141962854 \h </w:instrText>
         </w:r>
         <w:r>
           <w:rPr>
@@ -7913,7 +7913,7 @@
           <w14:ligatures w14:val="standardContextual"/>
         </w:rPr>
       </w:pPr>
-      <w:hyperlink w:anchor="_Toc141958752" w:history="1">
+      <w:hyperlink w:anchor="_Toc141962855" w:history="1">
         <w:r>
           <w:rPr>
             <w:rStyle w:val="Hyperlink"/>
@@ -7958,7 +7958,7 @@
             <w:noProof/>
             <w:webHidden/>
           </w:rPr>
-          <w:instrText xml:space="preserve"> PAGEREF _Toc141958752 \h </w:instrText>
+          <w:instrText xml:space="preserve"> PAGEREF _Toc141962855 \h </w:instrText>
         </w:r>
         <w:r>
           <w:rPr>
@@ -8005,7 +8005,7 @@
           <w14:ligatures w14:val="standardContextual"/>
         </w:rPr>
       </w:pPr>
-      <w:hyperlink w:anchor="_Toc141958753" w:history="1">
+      <w:hyperlink w:anchor="_Toc141962856" w:history="1">
         <w:r>
           <w:rPr>
             <w:rStyle w:val="Hyperlink"/>
@@ -8050,7 +8050,7 @@
             <w:noProof/>
             <w:webHidden/>
           </w:rPr>
-          <w:instrText xml:space="preserve"> PAGEREF _Toc141958753 \h </w:instrText>
+          <w:instrText xml:space="preserve"> PAGEREF _Toc141962856 \h </w:instrText>
         </w:r>
         <w:r>
           <w:rPr>
@@ -8097,7 +8097,7 @@
           <w14:ligatures w14:val="standardContextual"/>
         </w:rPr>
       </w:pPr>
-      <w:hyperlink w:anchor="_Toc141958754" w:history="1">
+      <w:hyperlink w:anchor="_Toc141962857" w:history="1">
         <w:r>
           <w:rPr>
             <w:rStyle w:val="Hyperlink"/>
@@ -8142,7 +8142,7 @@
             <w:noProof/>
             <w:webHidden/>
           </w:rPr>
-          <w:instrText xml:space="preserve"> PAGEREF _Toc141958754 \h </w:instrText>
+          <w:instrText xml:space="preserve"> PAGEREF _Toc141962857 \h </w:instrText>
         </w:r>
         <w:r>
           <w:rPr>
@@ -8189,7 +8189,7 @@
           <w14:ligatures w14:val="standardContextual"/>
         </w:rPr>
       </w:pPr>
-      <w:hyperlink w:anchor="_Toc141958755" w:history="1">
+      <w:hyperlink w:anchor="_Toc141962858" w:history="1">
         <w:r>
           <w:rPr>
             <w:rStyle w:val="Hyperlink"/>
@@ -8236,7 +8236,7 @@
             <w:noProof/>
             <w:webHidden/>
           </w:rPr>
-          <w:instrText xml:space="preserve"> PAGEREF _Toc141958755 \h </w:instrText>
+          <w:instrText xml:space="preserve"> PAGEREF _Toc141962858 \h </w:instrText>
         </w:r>
         <w:r>
           <w:rPr>
@@ -8283,7 +8283,7 @@
           <w14:ligatures w14:val="standardContextual"/>
         </w:rPr>
       </w:pPr>
-      <w:hyperlink w:anchor="_Toc141958756" w:history="1">
+      <w:hyperlink w:anchor="_Toc141962859" w:history="1">
         <w:r>
           <w:rPr>
             <w:rStyle w:val="Hyperlink"/>
@@ -8328,7 +8328,7 @@
             <w:noProof/>
             <w:webHidden/>
           </w:rPr>
-          <w:instrText xml:space="preserve"> PAGEREF _Toc141958756 \h </w:instrText>
+          <w:instrText xml:space="preserve"> PAGEREF _Toc141962859 \h </w:instrText>
         </w:r>
         <w:r>
           <w:rPr>
@@ -8375,7 +8375,7 @@
           <w14:ligatures w14:val="standardContextual"/>
         </w:rPr>
       </w:pPr>
-      <w:hyperlink w:anchor="_Toc141958757" w:history="1">
+      <w:hyperlink w:anchor="_Toc141962860" w:history="1">
         <w:r>
           <w:rPr>
             <w:rStyle w:val="Hyperlink"/>
@@ -8422,7 +8422,7 @@
             <w:noProof/>
             <w:webHidden/>
           </w:rPr>
-          <w:instrText xml:space="preserve"> PAGEREF _Toc141958757 \h </w:instrText>
+          <w:instrText xml:space="preserve"> PAGEREF _Toc141962860 \h </w:instrText>
         </w:r>
         <w:r>
           <w:rPr>
@@ -8469,7 +8469,7 @@
           <w14:ligatures w14:val="standardContextual"/>
         </w:rPr>
       </w:pPr>
-      <w:hyperlink w:anchor="_Toc141958758" w:history="1">
+      <w:hyperlink w:anchor="_Toc141962861" w:history="1">
         <w:r>
           <w:rPr>
             <w:rStyle w:val="Hyperlink"/>
@@ -8516,7 +8516,7 @@
             <w:noProof/>
             <w:webHidden/>
           </w:rPr>
-          <w:instrText xml:space="preserve"> PAGEREF _Toc141958758 \h </w:instrText>
+          <w:instrText xml:space="preserve"> PAGEREF _Toc141962861 \h </w:instrText>
         </w:r>
         <w:r>
           <w:rPr>
@@ -8563,7 +8563,7 @@
           <w14:ligatures w14:val="standardContextual"/>
         </w:rPr>
       </w:pPr>
-      <w:hyperlink w:anchor="_Toc141958759" w:history="1">
+      <w:hyperlink w:anchor="_Toc141962862" w:history="1">
         <w:r>
           <w:rPr>
             <w:rStyle w:val="Hyperlink"/>
@@ -8610,7 +8610,7 @@
             <w:noProof/>
             <w:webHidden/>
           </w:rPr>
-          <w:instrText xml:space="preserve"> PAGEREF _Toc141958759 \h </w:instrText>
+          <w:instrText xml:space="preserve"> PAGEREF _Toc141962862 \h </w:instrText>
         </w:r>
         <w:r>
           <w:rPr>
@@ -8714,7 +8714,7 @@
       <w:pPr>
         <w:pStyle w:val="Heading1"/>
       </w:pPr>
-      <w:bookmarkStart w:id="0" w:name="_Toc141958672"/>
+      <w:bookmarkStart w:id="0" w:name="_Toc141962775"/>
       <w:r>
         <w:t>CHƯƠNG 1: TỔNG QUAN VỀ ĐỀ TÀI NGHIÊN CỨU</w:t>
       </w:r>
@@ -8724,7 +8724,7 @@
       <w:pPr>
         <w:pStyle w:val="Heading2"/>
       </w:pPr>
-      <w:bookmarkStart w:id="1" w:name="_Toc141958673"/>
+      <w:bookmarkStart w:id="1" w:name="_Toc141962776"/>
       <w:r>
         <w:t>Tổng quan về đề tài</w:t>
       </w:r>
@@ -8813,7 +8813,7 @@
       <w:pPr>
         <w:pStyle w:val="Heading2"/>
       </w:pPr>
-      <w:bookmarkStart w:id="2" w:name="_Toc141958674"/>
+      <w:bookmarkStart w:id="2" w:name="_Toc141962777"/>
       <w:r>
         <w:t>Tính cấp thiết của đề tài</w:t>
       </w:r>
@@ -8842,7 +8842,7 @@
       <w:pPr>
         <w:pStyle w:val="Heading2"/>
       </w:pPr>
-      <w:bookmarkStart w:id="3" w:name="_Toc141958675"/>
+      <w:bookmarkStart w:id="3" w:name="_Toc141962778"/>
       <w:r>
         <w:t>Đối tượng và phạm vi nghiên cứu</w:t>
       </w:r>
@@ -8852,7 +8852,7 @@
       <w:pPr>
         <w:pStyle w:val="Heading3"/>
       </w:pPr>
-      <w:bookmarkStart w:id="4" w:name="_Toc141958676"/>
+      <w:bookmarkStart w:id="4" w:name="_Toc141962779"/>
       <w:r>
         <w:t>Đối tượng nghiên cứu</w:t>
       </w:r>
@@ -8891,7 +8891,7 @@
       <w:pPr>
         <w:pStyle w:val="Heading3"/>
       </w:pPr>
-      <w:bookmarkStart w:id="5" w:name="_Toc141958677"/>
+      <w:bookmarkStart w:id="5" w:name="_Toc141962780"/>
       <w:r>
         <w:t>Phạm vi nghiên cứu</w:t>
       </w:r>
@@ -8941,7 +8941,7 @@
       <w:pPr>
         <w:pStyle w:val="Heading1"/>
       </w:pPr>
-      <w:bookmarkStart w:id="6" w:name="_Toc141958678"/>
+      <w:bookmarkStart w:id="6" w:name="_Toc141962781"/>
       <w:r>
         <w:lastRenderedPageBreak/>
         <w:t>CHƯƠNG 2:  TỔNG QUAN VỀ HỆ THỐNG CHIẾU SÁNG</w:t>
@@ -8969,7 +8969,7 @@
       <w:pPr>
         <w:pStyle w:val="Heading2"/>
       </w:pPr>
-      <w:bookmarkStart w:id="7" w:name="_Toc141958679"/>
+      <w:bookmarkStart w:id="7" w:name="_Toc141962782"/>
       <w:r>
         <w:t>Nhiệm vụ, yêu cầu, phân loại</w:t>
       </w:r>
@@ -8979,7 +8979,7 @@
       <w:pPr>
         <w:pStyle w:val="Heading3"/>
       </w:pPr>
-      <w:bookmarkStart w:id="8" w:name="_Toc141958680"/>
+      <w:bookmarkStart w:id="8" w:name="_Toc141962783"/>
       <w:r>
         <w:t>Nhiệm vụ</w:t>
       </w:r>
@@ -9023,7 +9023,7 @@
       <w:pPr>
         <w:pStyle w:val="Heading3"/>
       </w:pPr>
-      <w:bookmarkStart w:id="9" w:name="_Toc141958681"/>
+      <w:bookmarkStart w:id="9" w:name="_Toc141962784"/>
       <w:r>
         <w:t>Yêu cầu</w:t>
       </w:r>
@@ -9084,7 +9084,7 @@
       <w:pPr>
         <w:pStyle w:val="Heading3"/>
       </w:pPr>
-      <w:bookmarkStart w:id="10" w:name="_Toc141958682"/>
+      <w:bookmarkStart w:id="10" w:name="_Toc141962785"/>
       <w:r>
         <w:t>Phân loại</w:t>
       </w:r>
@@ -9145,7 +9145,7 @@
       <w:pPr>
         <w:pStyle w:val="Heading2"/>
       </w:pPr>
-      <w:bookmarkStart w:id="11" w:name="_Toc141958683"/>
+      <w:bookmarkStart w:id="11" w:name="_Toc141962786"/>
       <w:r>
         <w:t>Các chức năng và thông số cơ bản</w:t>
       </w:r>
@@ -9155,7 +9155,7 @@
       <w:pPr>
         <w:pStyle w:val="Heading3"/>
       </w:pPr>
-      <w:bookmarkStart w:id="12" w:name="_Toc141958684"/>
+      <w:bookmarkStart w:id="12" w:name="_Toc141962787"/>
       <w:r>
         <w:t>Các thông số cơ bản</w:t>
       </w:r>
@@ -9267,7 +9267,7 @@
       <w:pPr>
         <w:pStyle w:val="Heading3"/>
       </w:pPr>
-      <w:bookmarkStart w:id="13" w:name="_Toc141958685"/>
+      <w:bookmarkStart w:id="13" w:name="_Toc141962788"/>
       <w:r>
         <w:t>Các chức năng</w:t>
       </w:r>
@@ -9277,7 +9277,7 @@
       <w:pPr>
         <w:pStyle w:val="Heading4"/>
       </w:pPr>
-      <w:bookmarkStart w:id="14" w:name="_Toc141958686"/>
+      <w:bookmarkStart w:id="14" w:name="_Toc141962789"/>
       <w:r>
         <w:t>Đèn kích thước trước sau ( Side and Rear Lamps)</w:t>
       </w:r>
@@ -9376,7 +9376,7 @@
       <w:pPr>
         <w:pStyle w:val="Heading4"/>
       </w:pPr>
-      <w:bookmarkStart w:id="15" w:name="_Toc141958687"/>
+      <w:bookmarkStart w:id="15" w:name="_Toc141962790"/>
       <w:r>
         <w:t>Đèn đầu ( Head lamps - Main driving lamps)</w:t>
       </w:r>
@@ -9462,7 +9462,7 @@
       <w:pPr>
         <w:pStyle w:val="Heading4"/>
       </w:pPr>
-      <w:bookmarkStart w:id="16" w:name="_Toc141958688"/>
+      <w:bookmarkStart w:id="16" w:name="_Toc141962791"/>
       <w:r>
         <w:t>Đèn sương mù ( Fog lamps)</w:t>
       </w:r>
@@ -9549,7 +9549,7 @@
       <w:pPr>
         <w:pStyle w:val="Heading4"/>
       </w:pPr>
-      <w:bookmarkStart w:id="17" w:name="_Toc141958689"/>
+      <w:bookmarkStart w:id="17" w:name="_Toc141962792"/>
       <w:r>
         <w:t>Đèn sương mù phía sau</w:t>
       </w:r>
@@ -9576,7 +9576,7 @@
       <w:pPr>
         <w:pStyle w:val="Heading4"/>
       </w:pPr>
-      <w:bookmarkStart w:id="18" w:name="_Toc141958690"/>
+      <w:bookmarkStart w:id="18" w:name="_Toc141962793"/>
       <w:r>
         <w:t>Đèn lái phụ trợ ( Auxiliary driving lamps)</w:t>
       </w:r>
@@ -9664,7 +9664,7 @@
       <w:pPr>
         <w:pStyle w:val="Heading4"/>
       </w:pPr>
-      <w:bookmarkStart w:id="19" w:name="_Toc141958691"/>
+      <w:bookmarkStart w:id="19" w:name="_Toc141962794"/>
       <w:r>
         <w:t>Đèn chớp pha ( Headlamp flash switch)</w:t>
       </w:r>
@@ -9701,7 +9701,7 @@
       <w:pPr>
         <w:pStyle w:val="Heading4"/>
       </w:pPr>
-      <w:bookmarkStart w:id="20" w:name="_Toc141958692"/>
+      <w:bookmarkStart w:id="20" w:name="_Toc141962795"/>
       <w:r>
         <w:t>Đèn lùi</w:t>
       </w:r>
@@ -9810,7 +9810,7 @@
       <w:pPr>
         <w:pStyle w:val="Heading4"/>
       </w:pPr>
-      <w:bookmarkStart w:id="21" w:name="_Toc141958693"/>
+      <w:bookmarkStart w:id="21" w:name="_Toc141962796"/>
       <w:r>
         <w:rPr>
           <w:rStyle w:val="Strong"/>
@@ -9915,7 +9915,7 @@
       <w:pPr>
         <w:pStyle w:val="Heading4"/>
       </w:pPr>
-      <w:bookmarkStart w:id="22" w:name="_Toc141958694"/>
+      <w:bookmarkStart w:id="22" w:name="_Toc141962797"/>
       <w:r>
         <w:rPr>
           <w:rStyle w:val="Strong"/>
@@ -10003,7 +10003,7 @@
           <w:shd w:val="clear" w:color="auto" w:fill="FFFFFF"/>
         </w:rPr>
       </w:pPr>
-      <w:bookmarkStart w:id="23" w:name="_Toc141958695"/>
+      <w:bookmarkStart w:id="23" w:name="_Toc141962798"/>
       <w:r>
         <w:rPr>
           <w:shd w:val="clear" w:color="auto" w:fill="FFFFFF"/>
@@ -10138,7 +10138,7 @@
       <w:pPr>
         <w:pStyle w:val="Heading1"/>
       </w:pPr>
-      <w:bookmarkStart w:id="24" w:name="_Toc141958696"/>
+      <w:bookmarkStart w:id="24" w:name="_Toc141962799"/>
       <w:r>
         <w:lastRenderedPageBreak/>
         <w:t xml:space="preserve">CHƯƠNG 3: </w:t>
@@ -10193,7 +10193,7 @@
       <w:pPr>
         <w:pStyle w:val="Heading2"/>
       </w:pPr>
-      <w:bookmarkStart w:id="25" w:name="_Toc141958697"/>
+      <w:bookmarkStart w:id="25" w:name="_Toc141962800"/>
       <w:r>
         <w:t>Tổng quan về hệ thống chiếu sáng xe Toyota Innova</w:t>
       </w:r>
@@ -10206,7 +10206,7 @@
           <w:rFonts w:eastAsia="Segoe UI"/>
         </w:rPr>
       </w:pPr>
-      <w:bookmarkStart w:id="26" w:name="_Toc141958698"/>
+      <w:bookmarkStart w:id="26" w:name="_Toc141962801"/>
       <w:r>
         <w:rPr>
           <w:rFonts w:eastAsia="Segoe UI"/>
@@ -10219,7 +10219,7 @@
       <w:pPr>
         <w:pStyle w:val="Heading4"/>
       </w:pPr>
-      <w:bookmarkStart w:id="27" w:name="_Toc141958699"/>
+      <w:bookmarkStart w:id="27" w:name="_Toc141962802"/>
       <w:r>
         <w:t xml:space="preserve">Cụm </w:t>
       </w:r>
@@ -10861,7 +10861,7 @@
       <w:pPr>
         <w:pStyle w:val="Heading4"/>
       </w:pPr>
-      <w:bookmarkStart w:id="28" w:name="_Toc141958700"/>
+      <w:bookmarkStart w:id="28" w:name="_Toc141962803"/>
       <w:r>
         <w:t>Cụm đèn và công tắc bên hông và phía sau xe bao gồm:</w:t>
       </w:r>
@@ -11219,7 +11219,7 @@
       <w:pPr>
         <w:pStyle w:val="Heading4"/>
       </w:pPr>
-      <w:bookmarkStart w:id="29" w:name="_Toc141958701"/>
+      <w:bookmarkStart w:id="29" w:name="_Toc141962804"/>
       <w:r>
         <w:t>Phía bên trong xe gồm các chi tiết</w:t>
       </w:r>
@@ -11764,7 +11764,7 @@
       <w:pPr>
         <w:pStyle w:val="Heading3"/>
       </w:pPr>
-      <w:bookmarkStart w:id="30" w:name="_Toc141958702"/>
+      <w:bookmarkStart w:id="30" w:name="_Toc141962805"/>
       <w:r>
         <w:rPr>
           <w:rStyle w:val="Heading3Char"/>
@@ -11839,7 +11839,7 @@
       <w:pPr>
         <w:pStyle w:val="Heading3"/>
       </w:pPr>
-      <w:bookmarkStart w:id="31" w:name="_Toc141958703"/>
+      <w:bookmarkStart w:id="31" w:name="_Toc141962806"/>
       <w:r>
         <w:t>Mô tả hệ thống</w:t>
       </w:r>
@@ -12194,7 +12194,7 @@
           <w:lang w:val="vi-VN"/>
         </w:rPr>
       </w:pPr>
-      <w:bookmarkStart w:id="32" w:name="_Toc141958704"/>
+      <w:bookmarkStart w:id="32" w:name="_Toc141962807"/>
       <w:r>
         <w:t>Cấu tạo,</w:t>
       </w:r>
@@ -12219,7 +12219,7 @@
       <w:pPr>
         <w:pStyle w:val="Heading3"/>
       </w:pPr>
-      <w:bookmarkStart w:id="33" w:name="_Toc141958705"/>
+      <w:bookmarkStart w:id="33" w:name="_Toc141962808"/>
       <w:r>
         <w:t>Cụm đèn pha</w:t>
       </w:r>
@@ -12232,7 +12232,7 @@
       <w:r>
         <w:t xml:space="preserve"> </w:t>
       </w:r>
-      <w:bookmarkStart w:id="34" w:name="_Toc141958706"/>
+      <w:bookmarkStart w:id="34" w:name="_Toc141962809"/>
       <w:r>
         <w:t>Cấu tạo</w:t>
       </w:r>
@@ -12628,7 +12628,7 @@
       <w:pPr>
         <w:pStyle w:val="Heading4"/>
       </w:pPr>
-      <w:bookmarkStart w:id="35" w:name="_Toc141958707"/>
+      <w:bookmarkStart w:id="35" w:name="_Toc141962810"/>
       <w:r>
         <w:t>Các chức năng</w:t>
       </w:r>
@@ -12761,7 +12761,7 @@
       <w:pPr>
         <w:pStyle w:val="Heading4"/>
       </w:pPr>
-      <w:bookmarkStart w:id="36" w:name="_Toc141958708"/>
+      <w:bookmarkStart w:id="36" w:name="_Toc141962811"/>
       <w:r>
         <w:t>Sơ đồ mạch điện:</w:t>
       </w:r>
@@ -12856,7 +12856,7 @@
           <w:lang w:val="en-US"/>
         </w:rPr>
       </w:pPr>
-      <w:bookmarkStart w:id="37" w:name="_Toc141958709"/>
+      <w:bookmarkStart w:id="37" w:name="_Toc141962812"/>
       <w:r>
         <w:rPr>
           <w:lang w:val="en-US"/>
@@ -13344,7 +13344,7 @@
         </w:rPr>
         <w:t xml:space="preserve"> </w:t>
       </w:r>
-      <w:bookmarkStart w:id="38" w:name="_Toc141958710"/>
+      <w:bookmarkStart w:id="38" w:name="_Toc141962813"/>
       <w:r>
         <w:rPr>
           <w:rFonts w:eastAsia="SimSun"/>
@@ -13357,7 +13357,7 @@
       <w:pPr>
         <w:pStyle w:val="Heading4"/>
       </w:pPr>
-      <w:bookmarkStart w:id="39" w:name="_Toc141958711"/>
+      <w:bookmarkStart w:id="39" w:name="_Toc141962814"/>
       <w:r>
         <w:t>Cấu tạo</w:t>
       </w:r>
@@ -13566,7 +13566,7 @@
       <w:pPr>
         <w:pStyle w:val="Heading4"/>
       </w:pPr>
-      <w:bookmarkStart w:id="40" w:name="_Toc141958712"/>
+      <w:bookmarkStart w:id="40" w:name="_Toc141962815"/>
       <w:r>
         <w:lastRenderedPageBreak/>
         <w:t>Chức năng</w:t>
@@ -13735,7 +13735,7 @@
       <w:pPr>
         <w:pStyle w:val="Heading4"/>
       </w:pPr>
-      <w:bookmarkStart w:id="41" w:name="_Toc141958713"/>
+      <w:bookmarkStart w:id="41" w:name="_Toc141962816"/>
       <w:r>
         <w:lastRenderedPageBreak/>
         <w:t>Sơ đồ mạch điện:</w:t>
@@ -13752,12 +13752,14 @@
       <w:r>
         <w:rPr>
           <w:noProof/>
-        </w:rPr>
+          <w14:ligatures w14:val="none"/>
+        </w:rPr>
+        <w:lastRenderedPageBreak/>
         <w:drawing>
-          <wp:inline distT="0" distB="0" distL="114300" distR="114300" wp14:anchorId="51F5D54B" wp14:editId="5F048379">
-            <wp:extent cx="6983730" cy="5475605"/>
-            <wp:effectExtent l="0" t="0" r="10795" b="11430"/>
-            <wp:docPr id="18" name="Picture 2"/>
+          <wp:inline distT="0" distB="0" distL="0" distR="0" wp14:anchorId="04173065" wp14:editId="78CDAD01">
+            <wp:extent cx="5309667" cy="9359571"/>
+            <wp:effectExtent l="0" t="0" r="5715" b="0"/>
+            <wp:docPr id="1198621994" name="Picture 1"/>
             <wp:cNvGraphicFramePr>
               <a:graphicFrameLocks xmlns:a="http://schemas.openxmlformats.org/drawingml/2006/main" noChangeAspect="1"/>
             </wp:cNvGraphicFramePr>
@@ -13765,29 +13767,29 @@
               <a:graphicData uri="http://schemas.openxmlformats.org/drawingml/2006/picture">
                 <pic:pic xmlns:pic="http://schemas.openxmlformats.org/drawingml/2006/picture">
                   <pic:nvPicPr>
-                    <pic:cNvPr id="18" name="Picture 2"/>
-                    <pic:cNvPicPr>
-                      <a:picLocks noChangeAspect="1"/>
-                    </pic:cNvPicPr>
+                    <pic:cNvPr id="1198621994" name="Picture 1198621994"/>
+                    <pic:cNvPicPr/>
                   </pic:nvPicPr>
                   <pic:blipFill>
-                    <a:blip r:embed="rId25"/>
+                    <a:blip r:embed="rId25">
+                      <a:extLst>
+                        <a:ext uri="{28A0092B-C50C-407E-A947-70E740481C1C}">
+                          <a14:useLocalDpi xmlns:a14="http://schemas.microsoft.com/office/drawing/2010/main" val="0"/>
+                        </a:ext>
+                      </a:extLst>
+                    </a:blip>
                     <a:stretch>
                       <a:fillRect/>
                     </a:stretch>
                   </pic:blipFill>
                   <pic:spPr>
-                    <a:xfrm rot="5400000">
+                    <a:xfrm>
                       <a:off x="0" y="0"/>
-                      <a:ext cx="6983730" cy="5475605"/>
+                      <a:ext cx="5320259" cy="9378242"/>
                     </a:xfrm>
                     <a:prstGeom prst="rect">
                       <a:avLst/>
                     </a:prstGeom>
-                    <a:noFill/>
-                    <a:ln>
-                      <a:noFill/>
-                    </a:ln>
                   </pic:spPr>
                 </pic:pic>
               </a:graphicData>
@@ -13800,11 +13802,12 @@
       <w:pPr>
         <w:pStyle w:val="Heading4"/>
       </w:pPr>
-      <w:bookmarkStart w:id="42" w:name="_Toc141958714"/>
+      <w:bookmarkStart w:id="42" w:name="_Toc141962817"/>
       <w:r>
         <w:rPr>
           <w:lang w:val="en-US"/>
         </w:rPr>
+        <w:lastRenderedPageBreak/>
         <w:t>Nguyên lý hoạt động</w:t>
       </w:r>
       <w:bookmarkEnd w:id="42"/>
@@ -13816,7 +13819,7 @@
           <w:rFonts w:eastAsia="SimSun"/>
         </w:rPr>
       </w:pPr>
-      <w:bookmarkStart w:id="43" w:name="_Toc141958715"/>
+      <w:bookmarkStart w:id="43" w:name="_Toc141962818"/>
       <w:r>
         <w:rPr>
           <w:rFonts w:eastAsia="SimSun"/>
@@ -13829,7 +13832,7 @@
       <w:pPr>
         <w:pStyle w:val="Heading4"/>
       </w:pPr>
-      <w:bookmarkStart w:id="44" w:name="_Toc141958716"/>
+      <w:bookmarkStart w:id="44" w:name="_Toc141962819"/>
       <w:r>
         <w:t>Cấu tạo</w:t>
       </w:r>
@@ -13892,7 +13895,6 @@
           <w:szCs w:val="24"/>
           <w:lang w:val="vi-VN"/>
         </w:rPr>
-        <w:lastRenderedPageBreak/>
         <w:t>Cụm đèn hậu trái/phải</w:t>
       </w:r>
     </w:p>
@@ -14080,7 +14082,7 @@
       <w:pPr>
         <w:pStyle w:val="Heading4"/>
       </w:pPr>
-      <w:bookmarkStart w:id="45" w:name="_Toc141958717"/>
+      <w:bookmarkStart w:id="45" w:name="_Toc141962820"/>
       <w:r>
         <w:t>Chức năng</w:t>
       </w:r>
@@ -14216,9 +14218,8 @@
       <w:pPr>
         <w:pStyle w:val="Heading4"/>
       </w:pPr>
-      <w:bookmarkStart w:id="46" w:name="_Toc141958718"/>
-      <w:r>
-        <w:lastRenderedPageBreak/>
+      <w:bookmarkStart w:id="46" w:name="_Toc141962821"/>
+      <w:r>
         <w:t>Sơ đồ mạch điện:</w:t>
       </w:r>
       <w:bookmarkEnd w:id="46"/>
@@ -14285,7 +14286,7 @@
       <w:pPr>
         <w:pStyle w:val="Heading4"/>
       </w:pPr>
-      <w:bookmarkStart w:id="47" w:name="_Toc141958719"/>
+      <w:bookmarkStart w:id="47" w:name="_Toc141962822"/>
       <w:r>
         <w:rPr>
           <w:lang w:val="en-US"/>
@@ -14301,7 +14302,7 @@
           <w:rFonts w:eastAsia="SimSun"/>
         </w:rPr>
       </w:pPr>
-      <w:bookmarkStart w:id="48" w:name="_Toc141958720"/>
+      <w:bookmarkStart w:id="48" w:name="_Toc141962823"/>
       <w:r>
         <w:rPr>
           <w:rFonts w:eastAsia="SimSun"/>
@@ -14314,7 +14315,7 @@
       <w:pPr>
         <w:pStyle w:val="Heading4"/>
       </w:pPr>
-      <w:bookmarkStart w:id="49" w:name="_Toc141958721"/>
+      <w:bookmarkStart w:id="49" w:name="_Toc141962824"/>
       <w:r>
         <w:t>Cấu tạo</w:t>
       </w:r>
@@ -14501,7 +14502,7 @@
       <w:pPr>
         <w:pStyle w:val="Heading4"/>
       </w:pPr>
-      <w:bookmarkStart w:id="50" w:name="_Toc141958722"/>
+      <w:bookmarkStart w:id="50" w:name="_Toc141962825"/>
       <w:r>
         <w:t>Chức năng</w:t>
       </w:r>
@@ -14562,7 +14563,7 @@
           <w:lang w:val="vi-VN"/>
         </w:rPr>
       </w:pPr>
-      <w:bookmarkStart w:id="51" w:name="_Toc141958723"/>
+      <w:bookmarkStart w:id="51" w:name="_Toc141962826"/>
       <w:r>
         <w:rPr>
           <w:rFonts w:eastAsia="SimSun"/>
@@ -14576,7 +14577,7 @@
       <w:pPr>
         <w:pStyle w:val="Heading4"/>
       </w:pPr>
-      <w:bookmarkStart w:id="52" w:name="_Toc141958724"/>
+      <w:bookmarkStart w:id="52" w:name="_Toc141962827"/>
       <w:r>
         <w:t>Cấu tạo</w:t>
       </w:r>
@@ -14732,7 +14733,7 @@
       <w:pPr>
         <w:pStyle w:val="Heading4"/>
       </w:pPr>
-      <w:bookmarkStart w:id="53" w:name="_Toc141958725"/>
+      <w:bookmarkStart w:id="53" w:name="_Toc141962828"/>
       <w:r>
         <w:t>Chức năng</w:t>
       </w:r>
@@ -14901,7 +14902,7 @@
           <w:lang w:val="vi-VN"/>
         </w:rPr>
       </w:pPr>
-      <w:bookmarkStart w:id="54" w:name="_Toc141958726"/>
+      <w:bookmarkStart w:id="54" w:name="_Toc141962829"/>
       <w:r>
         <w:rPr>
           <w:rFonts w:eastAsia="SimSun"/>
@@ -14919,7 +14920,7 @@
           <w:lang w:val="vi-VN"/>
         </w:rPr>
       </w:pPr>
-      <w:bookmarkStart w:id="55" w:name="_Toc141958727"/>
+      <w:bookmarkStart w:id="55" w:name="_Toc141962830"/>
       <w:r>
         <w:rPr>
           <w:lang w:val="vi-VN"/>
@@ -14936,7 +14937,7 @@
           <w:lang w:val="vi-VN"/>
         </w:rPr>
       </w:pPr>
-      <w:bookmarkStart w:id="56" w:name="_Toc141958728"/>
+      <w:bookmarkStart w:id="56" w:name="_Toc141962831"/>
       <w:r>
         <w:rPr>
           <w:rFonts w:eastAsia="SimSun"/>
@@ -15280,7 +15281,7 @@
           <w:lang w:val="vi-VN"/>
         </w:rPr>
       </w:pPr>
-      <w:bookmarkStart w:id="57" w:name="_Toc141958729"/>
+      <w:bookmarkStart w:id="57" w:name="_Toc141962832"/>
       <w:r>
         <w:rPr>
           <w:rFonts w:eastAsia="SimSun"/>
@@ -16423,7 +16424,7 @@
           <w:lang w:val="vi-VN"/>
         </w:rPr>
       </w:pPr>
-      <w:bookmarkStart w:id="58" w:name="_Toc141958730"/>
+      <w:bookmarkStart w:id="58" w:name="_Toc141962833"/>
       <w:r>
         <w:rPr>
           <w:rFonts w:eastAsia="SimSun"/>
@@ -16624,6 +16625,7 @@
           <w:sz w:val="24"/>
           <w:szCs w:val="24"/>
         </w:rPr>
+        <w:lastRenderedPageBreak/>
         <w:drawing>
           <wp:inline distT="0" distB="0" distL="114300" distR="114300" wp14:anchorId="06EC7AAB" wp14:editId="392AB256">
             <wp:extent cx="3171825" cy="2038350"/>
@@ -16730,7 +16732,6 @@
           <w:sz w:val="24"/>
           <w:szCs w:val="24"/>
         </w:rPr>
-        <w:lastRenderedPageBreak/>
         <w:t>+ Bước 5: Tháo nắp che đèn sương mù trái và phải</w:t>
       </w:r>
     </w:p>
@@ -16929,7 +16930,7 @@
           <w:lang w:val="vi-VN"/>
         </w:rPr>
       </w:pPr>
-      <w:bookmarkStart w:id="59" w:name="_Toc141958731"/>
+      <w:bookmarkStart w:id="59" w:name="_Toc141962834"/>
       <w:r>
         <w:rPr>
           <w:rFonts w:eastAsia="SimSun"/>
@@ -17056,6 +17057,7 @@
           <w:sz w:val="24"/>
           <w:szCs w:val="24"/>
         </w:rPr>
+        <w:lastRenderedPageBreak/>
         <w:t>Nhả khớp 2 vấu và tháo đèn</w:t>
       </w:r>
     </w:p>
@@ -17206,7 +17208,6 @@
           <w:sz w:val="24"/>
           <w:szCs w:val="24"/>
         </w:rPr>
-        <w:lastRenderedPageBreak/>
         <w:drawing>
           <wp:inline distT="0" distB="0" distL="114300" distR="114300" wp14:anchorId="6598E40C" wp14:editId="357185AA">
             <wp:extent cx="1993265" cy="1481455"/>
@@ -17259,20 +17260,13 @@
           <w:lang w:val="vi-VN"/>
         </w:rPr>
       </w:pPr>
-      <w:bookmarkStart w:id="60" w:name="_Toc141958732"/>
+      <w:bookmarkStart w:id="60" w:name="_Toc141962835"/>
       <w:r>
         <w:rPr>
           <w:rFonts w:eastAsia="SimSun"/>
           <w:lang w:val="vi-VN"/>
         </w:rPr>
-        <w:t>Tháo lắp</w:t>
-      </w:r>
-      <w:r>
-        <w:rPr>
-          <w:rFonts w:eastAsia="SimSun"/>
-          <w:lang w:val="vi-VN"/>
-        </w:rPr>
-        <w:t xml:space="preserve"> </w:t>
+        <w:t xml:space="preserve">Tháo lắp </w:t>
       </w:r>
       <w:r>
         <w:rPr>
@@ -17490,6 +17484,7 @@
           <w:sz w:val="24"/>
           <w:szCs w:val="24"/>
         </w:rPr>
+        <w:lastRenderedPageBreak/>
         <w:drawing>
           <wp:inline distT="0" distB="0" distL="114300" distR="114300" wp14:anchorId="689945E0" wp14:editId="5B1A905E">
             <wp:extent cx="5456555" cy="2858770"/>
@@ -17597,7 +17592,6 @@
           <w:sz w:val="24"/>
           <w:szCs w:val="24"/>
         </w:rPr>
-        <w:lastRenderedPageBreak/>
         <w:drawing>
           <wp:inline distT="0" distB="0" distL="114300" distR="114300" wp14:anchorId="252158DE" wp14:editId="0B5AF3A6">
             <wp:extent cx="2773680" cy="1616710"/>
@@ -17793,6 +17787,7 @@
           <w:sz w:val="24"/>
           <w:szCs w:val="24"/>
         </w:rPr>
+        <w:lastRenderedPageBreak/>
         <w:drawing>
           <wp:inline distT="0" distB="0" distL="114300" distR="114300" wp14:anchorId="1FEFA5C2" wp14:editId="47B6C32A">
             <wp:extent cx="3162300" cy="1981200"/>
@@ -17855,20 +17850,13 @@
           <w:lang w:val="vi-VN"/>
         </w:rPr>
       </w:pPr>
-      <w:bookmarkStart w:id="61" w:name="_Toc141958733"/>
+      <w:bookmarkStart w:id="61" w:name="_Toc141962836"/>
       <w:r>
         <w:rPr>
           <w:rFonts w:eastAsia="SimSun"/>
           <w:lang w:val="vi-VN"/>
         </w:rPr>
-        <w:t>Tháo lắp</w:t>
-      </w:r>
-      <w:r>
-        <w:rPr>
-          <w:rFonts w:eastAsia="SimSun"/>
-          <w:lang w:val="vi-VN"/>
-        </w:rPr>
-        <w:t xml:space="preserve"> </w:t>
+        <w:t xml:space="preserve">Tháo lắp </w:t>
       </w:r>
       <w:r>
         <w:rPr>
@@ -17972,7 +17960,6 @@
         <w:rPr>
           <w:noProof/>
         </w:rPr>
-        <w:lastRenderedPageBreak/>
         <w:drawing>
           <wp:inline distT="0" distB="0" distL="0" distR="0" wp14:anchorId="2B880191" wp14:editId="5E119672">
             <wp:extent cx="3162300" cy="2034540"/>
@@ -18224,11 +18211,12 @@
       <w:pPr>
         <w:pStyle w:val="Heading2"/>
       </w:pPr>
-      <w:bookmarkStart w:id="62" w:name="_Toc141958734"/>
+      <w:bookmarkStart w:id="62" w:name="_Toc141962837"/>
       <w:r>
         <w:rPr>
           <w:lang w:val="vi-VN"/>
         </w:rPr>
+        <w:lastRenderedPageBreak/>
         <w:t>Các triệu chứng hư hỏng và chuẩn đoán khu vực nghi ngờ</w:t>
       </w:r>
       <w:r>
@@ -18260,7 +18248,7 @@
           <w:rFonts w:eastAsia="SimSun"/>
         </w:rPr>
       </w:pPr>
-      <w:bookmarkStart w:id="63" w:name="_Toc141958735"/>
+      <w:bookmarkStart w:id="63" w:name="_Toc141962838"/>
       <w:r>
         <w:rPr>
           <w:rFonts w:eastAsia="SimSun"/>
@@ -18273,7 +18261,7 @@
       <w:pPr>
         <w:pStyle w:val="Heading4"/>
       </w:pPr>
-      <w:bookmarkStart w:id="64" w:name="_Toc141958736"/>
+      <w:bookmarkStart w:id="64" w:name="_Toc141962839"/>
       <w:r>
         <w:t>Triệu chứng đèn cốt không sáng một bên</w:t>
       </w:r>
@@ -18372,7 +18360,6 @@
           <w:sz w:val="24"/>
           <w:szCs w:val="24"/>
         </w:rPr>
-        <w:lastRenderedPageBreak/>
         <w:t xml:space="preserve">         + </w:t>
       </w:r>
       <w:r>
@@ -18511,7 +18498,7 @@
       <w:pPr>
         <w:pStyle w:val="Heading4"/>
       </w:pPr>
-      <w:bookmarkStart w:id="65" w:name="_Toc141958737"/>
+      <w:bookmarkStart w:id="65" w:name="_Toc141962840"/>
       <w:r>
         <w:t>Triệu chứng đèn cốt không sáng cả hai bên</w:t>
       </w:r>
@@ -18771,6 +18758,7 @@
         <w:rPr>
           <w:noProof/>
         </w:rPr>
+        <w:lastRenderedPageBreak/>
         <w:drawing>
           <wp:inline distT="0" distB="0" distL="0" distR="0" wp14:anchorId="7E766D71" wp14:editId="20517AB1">
             <wp:extent cx="3166110" cy="1982470"/>
@@ -18911,9 +18899,9 @@
         <w:tblLook w:val="04A0" w:firstRow="1" w:lastRow="0" w:firstColumn="1" w:lastColumn="0" w:noHBand="0" w:noVBand="1"/>
       </w:tblPr>
       <w:tblGrid>
-        <w:gridCol w:w="1452"/>
-        <w:gridCol w:w="1606"/>
-        <w:gridCol w:w="1665"/>
+        <w:gridCol w:w="1312"/>
+        <w:gridCol w:w="1471"/>
+        <w:gridCol w:w="1506"/>
       </w:tblGrid>
       <w:tr>
         <w:trPr>
@@ -19300,7 +19288,6 @@
                 <w:szCs w:val="24"/>
                 <w14:ligatures w14:val="none"/>
               </w:rPr>
-              <w:lastRenderedPageBreak/>
               <w:t>13 (B1) - 10 (T1)</w:t>
             </w:r>
           </w:p>
@@ -19679,9 +19666,9 @@
         <w:tblLook w:val="04A0" w:firstRow="1" w:lastRow="0" w:firstColumn="1" w:lastColumn="0" w:noHBand="0" w:noVBand="1"/>
       </w:tblPr>
       <w:tblGrid>
-        <w:gridCol w:w="1417"/>
-        <w:gridCol w:w="1636"/>
-        <w:gridCol w:w="1670"/>
+        <w:gridCol w:w="1280"/>
+        <w:gridCol w:w="1506"/>
+        <w:gridCol w:w="1503"/>
       </w:tblGrid>
       <w:tr>
         <w:trPr>
@@ -20445,9 +20432,9 @@
         <w:tblLook w:val="04A0" w:firstRow="1" w:lastRow="0" w:firstColumn="1" w:lastColumn="0" w:noHBand="0" w:noVBand="1"/>
       </w:tblPr>
       <w:tblGrid>
-        <w:gridCol w:w="1330"/>
-        <w:gridCol w:w="1652"/>
-        <w:gridCol w:w="1741"/>
+        <w:gridCol w:w="1213"/>
+        <w:gridCol w:w="1501"/>
+        <w:gridCol w:w="1575"/>
       </w:tblGrid>
       <w:tr>
         <w:trPr>
@@ -20834,6 +20821,7 @@
                 <w:szCs w:val="24"/>
                 <w14:ligatures w14:val="none"/>
               </w:rPr>
+              <w:lastRenderedPageBreak/>
               <w:t>7 (E) - 6 (TR)</w:t>
             </w:r>
           </w:p>
@@ -21092,9 +21080,9 @@
         <w:tblLook w:val="04A0" w:firstRow="1" w:lastRow="0" w:firstColumn="1" w:lastColumn="0" w:noHBand="0" w:noVBand="1"/>
       </w:tblPr>
       <w:tblGrid>
-        <w:gridCol w:w="1531"/>
-        <w:gridCol w:w="1542"/>
-        <w:gridCol w:w="1650"/>
+        <w:gridCol w:w="1402"/>
+        <w:gridCol w:w="1392"/>
+        <w:gridCol w:w="1495"/>
       </w:tblGrid>
       <w:tr>
         <w:trPr>
@@ -21520,10 +21508,9 @@
       <w:pPr>
         <w:pStyle w:val="Heading4"/>
       </w:pPr>
-      <w:bookmarkStart w:id="67" w:name="_Toc141958738"/>
+      <w:bookmarkStart w:id="67" w:name="_Toc141962841"/>
       <w:bookmarkEnd w:id="66"/>
       <w:r>
-        <w:lastRenderedPageBreak/>
         <w:t>Đèn pha không sáng một bên</w:t>
       </w:r>
       <w:bookmarkEnd w:id="67"/>
@@ -21645,7 +21632,7 @@
       <w:pPr>
         <w:pStyle w:val="Heading4"/>
       </w:pPr>
-      <w:bookmarkStart w:id="68" w:name="_Toc141958739"/>
+      <w:bookmarkStart w:id="68" w:name="_Toc141962842"/>
       <w:r>
         <w:t>Đèn pha không sáng hai bên</w:t>
       </w:r>
@@ -21792,7 +21779,7 @@
       <w:pPr>
         <w:pStyle w:val="Heading4"/>
       </w:pPr>
-      <w:bookmarkStart w:id="69" w:name="_Toc141958740"/>
+      <w:bookmarkStart w:id="69" w:name="_Toc141962843"/>
       <w:r>
         <w:t>Nháy pha không sáng trong khi đèn pha và cốt hoạt động bình thường</w:t>
       </w:r>
@@ -21875,7 +21862,7 @@
       <w:pPr>
         <w:pStyle w:val="Heading4"/>
       </w:pPr>
-      <w:bookmarkStart w:id="70" w:name="_Toc141958741"/>
+      <w:bookmarkStart w:id="70" w:name="_Toc141962844"/>
       <w:r>
         <w:t>Đèn pha tối</w:t>
       </w:r>
@@ -21927,6 +21914,7 @@
           <w:szCs w:val="24"/>
           <w:shd w:val="clear" w:color="auto" w:fill="FFFFFF"/>
         </w:rPr>
+        <w:lastRenderedPageBreak/>
         <w:t>Kiểm tra bóng đèn</w:t>
       </w:r>
     </w:p>
@@ -21958,7 +21946,7 @@
       <w:pPr>
         <w:pStyle w:val="Heading4"/>
       </w:pPr>
-      <w:bookmarkStart w:id="71" w:name="_Toc141958742"/>
+      <w:bookmarkStart w:id="71" w:name="_Toc141962845"/>
       <w:r>
         <w:t>Đèn hậu không sáng một bên</w:t>
       </w:r>
@@ -22034,7 +22022,7 @@
       <w:pPr>
         <w:pStyle w:val="Heading4"/>
       </w:pPr>
-      <w:bookmarkStart w:id="72" w:name="_Toc141958743"/>
+      <w:bookmarkStart w:id="72" w:name="_Toc141962846"/>
       <w:r>
         <w:t>Đèn hậu không sáng cả 2 bên</w:t>
       </w:r>
@@ -22118,9 +22106,8 @@
       <w:pPr>
         <w:pStyle w:val="Heading3"/>
       </w:pPr>
-      <w:bookmarkStart w:id="73" w:name="_Toc141958744"/>
-      <w:r>
-        <w:lastRenderedPageBreak/>
+      <w:bookmarkStart w:id="73" w:name="_Toc141962847"/>
+      <w:r>
         <w:t>Hệ thống đèn sương mù</w:t>
       </w:r>
       <w:bookmarkEnd w:id="73"/>
@@ -22129,7 +22116,7 @@
       <w:pPr>
         <w:pStyle w:val="Heading4"/>
       </w:pPr>
-      <w:bookmarkStart w:id="74" w:name="_Toc141958745"/>
+      <w:bookmarkStart w:id="74" w:name="_Toc141962848"/>
       <w:r>
         <w:t>Đèn sương mù không bật một bên</w:t>
       </w:r>
@@ -22205,7 +22192,7 @@
       <w:pPr>
         <w:pStyle w:val="Heading4"/>
       </w:pPr>
-      <w:bookmarkStart w:id="75" w:name="_Toc141958746"/>
+      <w:bookmarkStart w:id="75" w:name="_Toc141962849"/>
       <w:r>
         <w:t>Đèn sương mù không bật cả hai bên</w:t>
       </w:r>
@@ -22446,6 +22433,7 @@
           <w:szCs w:val="24"/>
           <w:shd w:val="clear" w:color="auto" w:fill="FFFFFF"/>
         </w:rPr>
+        <w:lastRenderedPageBreak/>
         <w:t>Đo điện áp của rơle FOG.</w:t>
       </w:r>
     </w:p>
@@ -22581,9 +22569,9 @@
         <w:tblLook w:val="04A0" w:firstRow="1" w:lastRow="0" w:firstColumn="1" w:lastColumn="0" w:noHBand="0" w:noVBand="1"/>
       </w:tblPr>
       <w:tblGrid>
-        <w:gridCol w:w="898"/>
-        <w:gridCol w:w="2793"/>
-        <w:gridCol w:w="1032"/>
+        <w:gridCol w:w="843"/>
+        <w:gridCol w:w="2475"/>
+        <w:gridCol w:w="971"/>
       </w:tblGrid>
       <w:tr>
         <w:trPr>
@@ -22623,7 +22611,6 @@
                 <w:szCs w:val="24"/>
                 <w14:ligatures w14:val="none"/>
               </w:rPr>
-              <w:lastRenderedPageBreak/>
               <w:t>Nối dụng cụ đo</w:t>
             </w:r>
           </w:p>
@@ -22854,7 +22841,7 @@
       <w:pPr>
         <w:pStyle w:val="Heading3"/>
       </w:pPr>
-      <w:bookmarkStart w:id="76" w:name="_Toc141958747"/>
+      <w:bookmarkStart w:id="76" w:name="_Toc141962850"/>
       <w:r>
         <w:t>Hệ thống đèn cảnh báo và đèn xi nhan</w:t>
       </w:r>
@@ -22864,7 +22851,7 @@
       <w:pPr>
         <w:pStyle w:val="Heading4"/>
       </w:pPr>
-      <w:bookmarkStart w:id="77" w:name="_Toc141958748"/>
+      <w:bookmarkStart w:id="77" w:name="_Toc141962851"/>
       <w:r>
         <w:t>Đèn cảnh báo và đèn xi nhan không sáng</w:t>
       </w:r>
@@ -23146,9 +23133,9 @@
         <w:tblLook w:val="04A0" w:firstRow="1" w:lastRow="0" w:firstColumn="1" w:lastColumn="0" w:noHBand="0" w:noVBand="1"/>
       </w:tblPr>
       <w:tblGrid>
-        <w:gridCol w:w="4207"/>
-        <w:gridCol w:w="2403"/>
-        <w:gridCol w:w="3166"/>
+        <w:gridCol w:w="3820"/>
+        <w:gridCol w:w="2182"/>
+        <w:gridCol w:w="2875"/>
       </w:tblGrid>
       <w:tr>
         <w:trPr>
@@ -23186,6 +23173,7 @@
                 <w:szCs w:val="24"/>
                 <w14:ligatures w14:val="none"/>
               </w:rPr>
+              <w:lastRenderedPageBreak/>
               <w:t>Nối dụng cụ đo</w:t>
             </w:r>
           </w:p>
@@ -23855,9 +23843,9 @@
         <w:tblLook w:val="04A0" w:firstRow="1" w:lastRow="0" w:firstColumn="1" w:lastColumn="0" w:noHBand="0" w:noVBand="1"/>
       </w:tblPr>
       <w:tblGrid>
-        <w:gridCol w:w="2324"/>
-        <w:gridCol w:w="3923"/>
-        <w:gridCol w:w="3529"/>
+        <w:gridCol w:w="2138"/>
+        <w:gridCol w:w="3548"/>
+        <w:gridCol w:w="3191"/>
       </w:tblGrid>
       <w:tr>
         <w:trPr>
@@ -24135,7 +24123,6 @@
                 <w:szCs w:val="24"/>
                 <w14:ligatures w14:val="none"/>
               </w:rPr>
-              <w:lastRenderedPageBreak/>
               <w:t>T13-2 (LR) - Mát thân xe</w:t>
             </w:r>
           </w:p>
@@ -25685,8 +25672,9 @@
           <w:szCs w:val="20"/>
         </w:rPr>
       </w:pPr>
-      <w:bookmarkStart w:id="78" w:name="_Toc141958749"/>
-      <w:r>
+      <w:bookmarkStart w:id="78" w:name="_Toc141962852"/>
+      <w:r>
+        <w:lastRenderedPageBreak/>
         <w:t>Đèn báo nguy hiểm không sáng khi đèn xi nhan hoạt động bình thường</w:t>
       </w:r>
       <w:bookmarkEnd w:id="78"/>
@@ -25788,7 +25776,6 @@
         <w:rPr>
           <w:noProof/>
         </w:rPr>
-        <w:lastRenderedPageBreak/>
         <w:drawing>
           <wp:inline distT="0" distB="0" distL="0" distR="0" wp14:anchorId="3B5D49DD" wp14:editId="42603814">
             <wp:extent cx="3166110" cy="1982470"/>
@@ -25900,9 +25887,9 @@
         <w:tblLook w:val="04A0" w:firstRow="1" w:lastRow="0" w:firstColumn="1" w:lastColumn="0" w:noHBand="0" w:noVBand="1"/>
       </w:tblPr>
       <w:tblGrid>
-        <w:gridCol w:w="1336"/>
-        <w:gridCol w:w="1638"/>
-        <w:gridCol w:w="1749"/>
+        <w:gridCol w:w="1221"/>
+        <w:gridCol w:w="1481"/>
+        <w:gridCol w:w="1587"/>
       </w:tblGrid>
       <w:tr>
         <w:trPr>
@@ -26441,7 +26428,7 @@
       <w:pPr>
         <w:pStyle w:val="Heading4"/>
       </w:pPr>
-      <w:bookmarkStart w:id="79" w:name="_Toc141958750"/>
+      <w:bookmarkStart w:id="79" w:name="_Toc141962853"/>
       <w:r>
         <w:t>Đèn xi nhan không sáng trong khi đèn cảnh báo nguy hiểm hoạt động bình thường</w:t>
       </w:r>
@@ -26523,7 +26510,7 @@
       <w:pPr>
         <w:pStyle w:val="Heading4"/>
       </w:pPr>
-      <w:bookmarkStart w:id="80" w:name="_Toc141958751"/>
+      <w:bookmarkStart w:id="80" w:name="_Toc141962854"/>
       <w:r>
         <w:t>Đèn xi nhan không sáng một bên</w:t>
       </w:r>
@@ -26566,6 +26553,7 @@
           <w:szCs w:val="24"/>
           <w:shd w:val="clear" w:color="auto" w:fill="FFFFFF"/>
         </w:rPr>
+        <w:lastRenderedPageBreak/>
         <w:t>Kiểm tra bóng đèn</w:t>
       </w:r>
     </w:p>
@@ -26597,7 +26585,7 @@
       <w:pPr>
         <w:pStyle w:val="Heading3"/>
       </w:pPr>
-      <w:bookmarkStart w:id="82" w:name="_Toc141958752"/>
+      <w:bookmarkStart w:id="82" w:name="_Toc141962855"/>
       <w:bookmarkEnd w:id="81"/>
       <w:r>
         <w:t>Hệ thống đèn phanh</w:t>
@@ -26611,7 +26599,7 @@
       <w:pPr>
         <w:pStyle w:val="Heading4"/>
       </w:pPr>
-      <w:bookmarkStart w:id="83" w:name="_Toc141958753"/>
+      <w:bookmarkStart w:id="83" w:name="_Toc141962856"/>
       <w:r>
         <w:t>Đèn phanh không sáng một bên</w:t>
       </w:r>
@@ -26654,7 +26642,6 @@
           <w:szCs w:val="24"/>
           <w:shd w:val="clear" w:color="auto" w:fill="FFFFFF"/>
         </w:rPr>
-        <w:lastRenderedPageBreak/>
         <w:t>Kiểm tra bóng đèn</w:t>
       </w:r>
     </w:p>
@@ -26686,7 +26673,7 @@
       <w:pPr>
         <w:pStyle w:val="Heading4"/>
       </w:pPr>
-      <w:bookmarkStart w:id="84" w:name="_Toc141958754"/>
+      <w:bookmarkStart w:id="84" w:name="_Toc141962857"/>
       <w:r>
         <w:t>Đèn pha không sáng hai bên</w:t>
       </w:r>
@@ -26928,9 +26915,9 @@
         <w:tblLook w:val="04A0" w:firstRow="1" w:lastRow="0" w:firstColumn="1" w:lastColumn="0" w:noHBand="0" w:noVBand="1"/>
       </w:tblPr>
       <w:tblGrid>
-        <w:gridCol w:w="1224"/>
-        <w:gridCol w:w="1720"/>
-        <w:gridCol w:w="1779"/>
+        <w:gridCol w:w="1126"/>
+        <w:gridCol w:w="1565"/>
+        <w:gridCol w:w="1598"/>
       </w:tblGrid>
       <w:tr>
         <w:trPr>
@@ -27566,6 +27553,7 @@
         <w:rPr>
           <w:color w:val="000000"/>
         </w:rPr>
+        <w:lastRenderedPageBreak/>
         <w:t>Nếu kết quả không như tiêu chuẩn, thay cụm công tắc.</w:t>
       </w:r>
     </w:p>
@@ -27576,7 +27564,7 @@
           <w:rFonts w:eastAsia="SimSun"/>
         </w:rPr>
       </w:pPr>
-      <w:bookmarkStart w:id="85" w:name="_Toc141958755"/>
+      <w:bookmarkStart w:id="85" w:name="_Toc141962858"/>
       <w:r>
         <w:rPr>
           <w:rFonts w:eastAsia="SimSun"/>
@@ -27589,7 +27577,7 @@
       <w:pPr>
         <w:pStyle w:val="Heading4"/>
       </w:pPr>
-      <w:bookmarkStart w:id="86" w:name="_Toc141958756"/>
+      <w:bookmarkStart w:id="86" w:name="_Toc141962859"/>
       <w:r>
         <w:t>Đèn ổ khóa điên không sáng</w:t>
       </w:r>
@@ -27693,7 +27681,6 @@
         <w:rPr>
           <w:noProof/>
         </w:rPr>
-        <w:lastRenderedPageBreak/>
         <w:drawing>
           <wp:inline distT="0" distB="0" distL="0" distR="0" wp14:anchorId="45C55955" wp14:editId="414D771F">
             <wp:extent cx="3166110" cy="1982470"/>
@@ -27812,9 +27799,9 @@
         <w:tblLook w:val="04A0" w:firstRow="1" w:lastRow="0" w:firstColumn="1" w:lastColumn="0" w:noHBand="0" w:noVBand="1"/>
       </w:tblPr>
       <w:tblGrid>
-        <w:gridCol w:w="1550"/>
-        <w:gridCol w:w="1559"/>
-        <w:gridCol w:w="1614"/>
+        <w:gridCol w:w="1397"/>
+        <w:gridCol w:w="1429"/>
+        <w:gridCol w:w="1463"/>
       </w:tblGrid>
       <w:tr>
         <w:trPr>
@@ -28453,6 +28440,7 @@
           <w:szCs w:val="24"/>
           <w14:ligatures w14:val="none"/>
         </w:rPr>
+        <w:lastRenderedPageBreak/>
         <w:t>Nếu kết quả không như tiêu chuẩn, thay bộ khuyếch đại chìa thu phát.</w:t>
       </w:r>
     </w:p>
@@ -28476,7 +28464,7 @@
           <w:rFonts w:eastAsia="SimSun"/>
         </w:rPr>
       </w:pPr>
-      <w:bookmarkStart w:id="87" w:name="_Toc141958757"/>
+      <w:bookmarkStart w:id="87" w:name="_Toc141962860"/>
       <w:r>
         <w:rPr>
           <w:rFonts w:eastAsia="SimSun"/>
@@ -28492,7 +28480,7 @@
           <w:lang w:val="en-US"/>
         </w:rPr>
       </w:pPr>
-      <w:bookmarkStart w:id="88" w:name="_Toc141958758"/>
+      <w:bookmarkStart w:id="88" w:name="_Toc141962861"/>
       <w:r>
         <w:rPr>
           <w:lang w:val="en-US"/>
@@ -28583,7 +28571,6 @@
           <w:szCs w:val="24"/>
           <w:shd w:val="clear" w:color="auto" w:fill="FFFFFF"/>
         </w:rPr>
-        <w:lastRenderedPageBreak/>
         <w:t>Kiểm tra b</w:t>
       </w:r>
       <w:r>
@@ -28793,9 +28780,9 @@
         <w:tblLook w:val="04A0" w:firstRow="1" w:lastRow="0" w:firstColumn="1" w:lastColumn="0" w:noHBand="0" w:noVBand="1"/>
       </w:tblPr>
       <w:tblGrid>
-        <w:gridCol w:w="1326"/>
-        <w:gridCol w:w="1662"/>
-        <w:gridCol w:w="1735"/>
+        <w:gridCol w:w="1206"/>
+        <w:gridCol w:w="1517"/>
+        <w:gridCol w:w="1566"/>
       </w:tblGrid>
       <w:tr>
         <w:trPr>
@@ -29192,7 +29179,7 @@
           <w:lang w:val="en-US"/>
         </w:rPr>
       </w:pPr>
-      <w:bookmarkStart w:id="89" w:name="_Toc141958759"/>
+      <w:bookmarkStart w:id="89" w:name="_Toc141962862"/>
       <w:r>
         <w:rPr>
           <w:lang w:val="en-US"/>
@@ -29306,6 +29293,7 @@
         <w:rPr>
           <w:noProof/>
         </w:rPr>
+        <w:lastRenderedPageBreak/>
         <w:drawing>
           <wp:inline distT="0" distB="0" distL="0" distR="0" wp14:anchorId="09C0C13F" wp14:editId="01A7C92A">
             <wp:extent cx="3166110" cy="1982470"/>
@@ -29400,9 +29388,9 @@
         <w:tblLook w:val="04A0" w:firstRow="1" w:lastRow="0" w:firstColumn="1" w:lastColumn="0" w:noHBand="0" w:noVBand="1"/>
       </w:tblPr>
       <w:tblGrid>
-        <w:gridCol w:w="1348"/>
-        <w:gridCol w:w="1611"/>
-        <w:gridCol w:w="1764"/>
+        <w:gridCol w:w="1231"/>
+        <w:gridCol w:w="1458"/>
+        <w:gridCol w:w="1600"/>
       </w:tblGrid>
       <w:tr>
         <w:trPr>
@@ -29905,7 +29893,6 @@
                 <w:szCs w:val="24"/>
                 <w14:ligatures w14:val="none"/>
               </w:rPr>
-              <w:lastRenderedPageBreak/>
               <w:t>1 - 2</w:t>
             </w:r>
           </w:p>
@@ -30114,7 +30101,7 @@
     <w:sectPr>
       <w:footerReference w:type="default" r:id="rId64"/>
       <w:pgSz w:w="12240" w:h="15840"/>
-      <w:pgMar w:top="560" w:right="680" w:bottom="540" w:left="560" w:header="720" w:footer="0" w:gutter="0"/>
+      <w:pgMar w:top="560" w:right="1260" w:bottom="540" w:left="990" w:header="720" w:footer="0" w:gutter="0"/>
       <w:pgBorders w:display="firstPage">
         <w:top w:val="thinThickThinMediumGap" w:sz="24" w:space="1" w:color="203864"/>
         <w:left w:val="thinThickThinMediumGap" w:sz="24" w:space="4" w:color="203864"/>

</xml_diff>